<commit_message>
Small changes into the report
</commit_message>
<xml_diff>
--- a/Webzine.Documentation/Rapport/Rapport.docx
+++ b/Webzine.Documentation/Rapport/Rapport.docx
@@ -645,27 +645,7 @@
           <w:sz w:val="36"/>
           <w:szCs w:val="36"/>
         </w:rPr>
-        <w:t>………………………………………………</w:t>
-      </w:r>
-      <w:proofErr w:type="gramStart"/>
-      <w:r>
-        <w:rPr>
-          <w:b/>
-          <w:i w:val="0"/>
-          <w:sz w:val="36"/>
-          <w:szCs w:val="36"/>
-        </w:rPr>
-        <w:t>…….</w:t>
-      </w:r>
-      <w:proofErr w:type="gramEnd"/>
-      <w:r>
-        <w:rPr>
-          <w:b/>
-          <w:i w:val="0"/>
-          <w:sz w:val="36"/>
-          <w:szCs w:val="36"/>
-        </w:rPr>
-        <w:t>.</w:t>
+        <w:t>……………………………………………………..</w:t>
       </w:r>
     </w:p>
     <w:p>
@@ -739,163 +719,29 @@
             <w:sz w:val="44"/>
             <w:szCs w:val="44"/>
           </w:rPr>
-          <w:t>Analyse technique</w:t>
-        </w:r>
-      </w:hyperlink>
-    </w:p>
-    <w:p>
-      <w:pPr>
-        <w:pStyle w:val="Titre3"/>
-        <w:ind w:left="1080"/>
-        <w:rPr>
-          <w:b/>
-          <w:i w:val="0"/>
-          <w:sz w:val="36"/>
-          <w:szCs w:val="36"/>
-        </w:rPr>
-      </w:pPr>
-    </w:p>
-    <w:p>
-      <w:pPr>
-        <w:pStyle w:val="Titre3"/>
-        <w:ind w:left="1440"/>
-        <w:rPr>
-          <w:b/>
-          <w:i w:val="0"/>
-          <w:sz w:val="36"/>
-          <w:szCs w:val="36"/>
-        </w:rPr>
-      </w:pPr>
-      <w:r>
-        <w:rPr>
-          <w:b/>
-          <w:i w:val="0"/>
-          <w:sz w:val="36"/>
-          <w:szCs w:val="36"/>
-        </w:rPr>
-        <w:t xml:space="preserve">2.1 </w:t>
-      </w:r>
-      <w:hyperlink w:anchor="_Explication_des_choix" w:history="1">
-        <w:r>
-          <w:rPr>
-            <w:rStyle w:val="Lienhypertexte"/>
-            <w:b/>
-            <w:i w:val="0"/>
-            <w:sz w:val="36"/>
-            <w:szCs w:val="36"/>
-          </w:rPr>
-          <w:t>Explication</w:t>
+          <w:t>Analys</w:t>
         </w:r>
         <w:r>
           <w:rPr>
             <w:rStyle w:val="Lienhypertexte"/>
             <w:b/>
             <w:i w:val="0"/>
-            <w:sz w:val="36"/>
-            <w:szCs w:val="36"/>
+            <w:sz w:val="44"/>
+            <w:szCs w:val="44"/>
           </w:rPr>
-          <w:t xml:space="preserve"> </w:t>
+          <w:t>e</w:t>
         </w:r>
         <w:r>
           <w:rPr>
             <w:rStyle w:val="Lienhypertexte"/>
             <w:b/>
             <w:i w:val="0"/>
-            <w:sz w:val="36"/>
-            <w:szCs w:val="36"/>
+            <w:sz w:val="44"/>
+            <w:szCs w:val="44"/>
           </w:rPr>
-          <w:t>des choix technologiques</w:t>
+          <w:t xml:space="preserve"> technique</w:t>
         </w:r>
       </w:hyperlink>
-      <w:r>
-        <w:rPr>
-          <w:b/>
-          <w:i w:val="0"/>
-          <w:sz w:val="36"/>
-          <w:szCs w:val="36"/>
-        </w:rPr>
-        <w:t xml:space="preserve"> ………………</w:t>
-      </w:r>
-      <w:r>
-        <w:rPr>
-          <w:b/>
-          <w:i w:val="0"/>
-          <w:sz w:val="36"/>
-          <w:szCs w:val="36"/>
-        </w:rPr>
-        <w:t>.</w:t>
-      </w:r>
-    </w:p>
-    <w:p>
-      <w:pPr>
-        <w:pStyle w:val="Titre3"/>
-        <w:ind w:left="1440"/>
-        <w:rPr>
-          <w:b/>
-          <w:i w:val="0"/>
-          <w:sz w:val="36"/>
-          <w:szCs w:val="36"/>
-        </w:rPr>
-      </w:pPr>
-      <w:r>
-        <w:rPr>
-          <w:b/>
-          <w:i w:val="0"/>
-          <w:sz w:val="36"/>
-          <w:szCs w:val="36"/>
-        </w:rPr>
-        <w:t xml:space="preserve">2.2 </w:t>
-      </w:r>
-      <w:hyperlink w:anchor="_Analyse_et_résolution" w:history="1">
-        <w:r>
-          <w:rPr>
-            <w:rStyle w:val="Lienhypertexte"/>
-            <w:b/>
-            <w:i w:val="0"/>
-            <w:sz w:val="36"/>
-            <w:szCs w:val="36"/>
-          </w:rPr>
-          <w:t>Analyse</w:t>
-        </w:r>
-        <w:r>
-          <w:rPr>
-            <w:rStyle w:val="Lienhypertexte"/>
-            <w:b/>
-            <w:i w:val="0"/>
-            <w:sz w:val="36"/>
-            <w:szCs w:val="36"/>
-          </w:rPr>
-          <w:t xml:space="preserve"> </w:t>
-        </w:r>
-        <w:r>
-          <w:rPr>
-            <w:rStyle w:val="Lienhypertexte"/>
-            <w:b/>
-            <w:i w:val="0"/>
-            <w:sz w:val="36"/>
-            <w:szCs w:val="36"/>
-          </w:rPr>
-          <w:t>et résolution de problèmes</w:t>
-        </w:r>
-      </w:hyperlink>
-      <w:r>
-        <w:rPr>
-          <w:b/>
-          <w:i w:val="0"/>
-          <w:sz w:val="36"/>
-          <w:szCs w:val="36"/>
-        </w:rPr>
-        <w:t xml:space="preserve"> …………………</w:t>
-      </w:r>
-      <w:r>
-        <w:rPr>
-          <w:b/>
-          <w:i w:val="0"/>
-          <w:sz w:val="36"/>
-          <w:szCs w:val="36"/>
-        </w:rPr>
-        <w:t>.</w:t>
-      </w:r>
     </w:p>
     <w:p>
       <w:pPr>
@@ -1152,7 +998,6 @@
           <w:i w:val="0"/>
           <w:sz w:val="44"/>
         </w:rPr>
-        <w:lastRenderedPageBreak/>
         <w:t>Présentation</w:t>
       </w:r>
     </w:p>
@@ -1179,6 +1024,7 @@
         <w:rPr>
           <w:color w:val="auto"/>
         </w:rPr>
+        <w:lastRenderedPageBreak/>
         <w:t>Introduction</w:t>
       </w:r>
     </w:p>
@@ -1187,60 +1033,87 @@
         <w:pStyle w:val="Titre4"/>
       </w:pPr>
     </w:p>
-    <w:sdt>
-      <w:sdtPr>
-        <w:rPr>
-          <w:color w:val="auto"/>
-        </w:rPr>
-        <w:id w:val="1799572795"/>
-        <w:placeholder>
-          <w:docPart w:val="52D7DA897E0742C18853C816A6AF9AA4"/>
-        </w:placeholder>
-        <w:temporary/>
-        <w:showingPlcHdr/>
-        <w15:appearance w15:val="hidden"/>
-      </w:sdtPr>
-      <w:sdtEndPr/>
-      <w:sdtContent>
-        <w:p>
-          <w:pPr>
-            <w:rPr>
-              <w:color w:val="auto"/>
-            </w:rPr>
-          </w:pPr>
-          <w:r>
-            <w:rPr>
-              <w:color w:val="auto"/>
-              <w:lang w:bidi="fr-FR"/>
-            </w:rPr>
-            <w:t>Pour commencer immédiatement, appuyez simplement sur le texte d’un espace réservé (tel que celui-ci), puis commencez à taper pour le remplacer par le vôtre.</w:t>
-          </w:r>
-        </w:p>
-        <w:p>
-          <w:pPr>
-            <w:rPr>
-              <w:color w:val="auto"/>
-            </w:rPr>
-          </w:pPr>
-          <w:r>
-            <w:rPr>
-              <w:color w:val="auto"/>
-              <w:lang w:bidi="fr-FR"/>
-            </w:rPr>
-            <w:t xml:space="preserve">Vous voulez insérer une image à partir de vos fichiers ou ajouter une forme, une zone de texte ou un tableau ? Procédez comme suit : sous l’onglet Insertion du ruban, appuyez simplement sur l’option souhaitée. </w:t>
-          </w:r>
-        </w:p>
-        <w:p>
-          <w:r>
-            <w:rPr>
-              <w:color w:val="auto"/>
-              <w:lang w:bidi="fr-FR"/>
-            </w:rPr>
-            <w:t>L’onglet Insertion contient d’autres outils faciles à utiliser, par exemple, pour ajouter un lien hypertexte ou insérer un commentaire.</w:t>
-          </w:r>
-        </w:p>
-      </w:sdtContent>
-    </w:sdt>
+    <w:p>
+      <w:pPr>
+        <w:rPr>
+          <w:color w:val="auto"/>
+        </w:rPr>
+      </w:pPr>
+      <w:r>
+        <w:rPr>
+          <w:color w:val="auto"/>
+        </w:rPr>
+        <w:t xml:space="preserve">Ce projet </w:t>
+      </w:r>
+      <w:r>
+        <w:rPr>
+          <w:color w:val="auto"/>
+        </w:rPr>
+        <w:t>a</w:t>
+      </w:r>
+      <w:r>
+        <w:rPr>
+          <w:color w:val="auto"/>
+        </w:rPr>
+        <w:t xml:space="preserve"> été réalisé en équipe composée de 4 personnes sur une durée de 3 semaines</w:t>
+      </w:r>
+      <w:r>
+        <w:rPr>
+          <w:color w:val="auto"/>
+        </w:rPr>
+        <w:t>.</w:t>
+      </w:r>
+    </w:p>
+    <w:p>
+      <w:pPr>
+        <w:rPr>
+          <w:color w:val="auto"/>
+        </w:rPr>
+      </w:pPr>
+      <w:r>
+        <w:rPr>
+          <w:color w:val="auto"/>
+        </w:rPr>
+        <w:t>L’objectif était de réaliser une Web application pe</w:t>
+      </w:r>
+      <w:r>
+        <w:rPr>
+          <w:color w:val="auto"/>
+        </w:rPr>
+        <w:t>r</w:t>
+      </w:r>
+      <w:r>
+        <w:rPr>
+          <w:color w:val="auto"/>
+        </w:rPr>
+        <w:t>mettant de chroniquer</w:t>
+      </w:r>
+      <w:r>
+        <w:rPr>
+          <w:color w:val="auto"/>
+        </w:rPr>
+        <w:t xml:space="preserve"> des morceaux de musique.</w:t>
+      </w:r>
+      <w:r>
+        <w:rPr>
+          <w:color w:val="auto"/>
+        </w:rPr>
+        <w:t xml:space="preserve"> Cette dernière étant constituée d’une partie client et d’une partie administrateur</w:t>
+      </w:r>
+      <w:r>
+        <w:rPr>
+          <w:color w:val="auto"/>
+        </w:rPr>
+        <w:t>.</w:t>
+      </w:r>
+      <w:r>
+        <w:rPr>
+          <w:color w:val="auto"/>
+        </w:rPr>
+        <w:t xml:space="preserve"> </w:t>
+      </w:r>
+    </w:p>
+    <w:p/>
     <w:p>
       <w:pPr>
         <w:pStyle w:val="Titre3"/>
@@ -1270,68 +1143,137 @@
     </w:p>
     <w:p>
       <w:pPr>
-        <w:pStyle w:val="Titre4"/>
-      </w:pPr>
-    </w:p>
-    <w:sdt>
-      <w:sdtPr>
-        <w:rPr>
-          <w:color w:val="auto"/>
-        </w:rPr>
-        <w:id w:val="-996882755"/>
-        <w:placeholder>
-          <w:docPart w:val="93EE1CC2958B437E8DCDA5FB1B97E333"/>
-        </w:placeholder>
-        <w:temporary/>
-        <w:showingPlcHdr/>
-        <w15:appearance w15:val="hidden"/>
-      </w:sdtPr>
-      <w:sdtEndPr/>
-      <w:sdtContent>
-        <w:p>
-          <w:pPr>
-            <w:rPr>
-              <w:color w:val="auto"/>
-            </w:rPr>
-          </w:pPr>
-          <w:r>
-            <w:rPr>
-              <w:color w:val="auto"/>
-              <w:lang w:bidi="fr-FR"/>
-            </w:rPr>
-            <w:t>Pour commencer immédiatement, appuyez simplement sur le texte d’un espace réservé (tel que celui-ci), puis commencez à taper pour le remplacer par le vôtre.</w:t>
-          </w:r>
-        </w:p>
-        <w:p>
-          <w:pPr>
-            <w:rPr>
-              <w:color w:val="auto"/>
-            </w:rPr>
-          </w:pPr>
-          <w:r>
-            <w:rPr>
-              <w:color w:val="auto"/>
-              <w:lang w:bidi="fr-FR"/>
-            </w:rPr>
-            <w:t xml:space="preserve">Vous voulez insérer une image à partir de vos fichiers ou ajouter une forme, une zone de texte ou un tableau ? Procédez comme suit : sous l’onglet Insertion du ruban, appuyez simplement sur l’option souhaitée. </w:t>
-          </w:r>
-        </w:p>
-        <w:p>
-          <w:pPr>
-            <w:rPr>
-              <w:color w:val="auto"/>
-            </w:rPr>
-          </w:pPr>
-          <w:r>
-            <w:rPr>
-              <w:color w:val="auto"/>
-              <w:lang w:bidi="fr-FR"/>
-            </w:rPr>
-            <w:t>L’onglet Insertion contient d’autres outils faciles à utiliser, par exemple, pour ajouter un lien hypertexte ou insérer un commentaire.</w:t>
-          </w:r>
-        </w:p>
-      </w:sdtContent>
-    </w:sdt>
+        <w:rPr>
+          <w:color w:val="auto"/>
+        </w:rPr>
+      </w:pPr>
+    </w:p>
+    <w:p>
+      <w:pPr>
+        <w:rPr>
+          <w:color w:val="auto"/>
+        </w:rPr>
+      </w:pPr>
+      <w:r>
+        <w:rPr>
+          <w:color w:val="auto"/>
+        </w:rPr>
+        <w:t>L’équipe de développement était constituée de la manière suivante</w:t>
+      </w:r>
+      <w:r>
+        <w:rPr>
+          <w:color w:val="auto"/>
+        </w:rPr>
+        <w:t> :</w:t>
+      </w:r>
+    </w:p>
+    <w:p>
+      <w:pPr>
+        <w:rPr>
+          <w:color w:val="auto"/>
+        </w:rPr>
+      </w:pPr>
+    </w:p>
+    <w:p>
+      <w:pPr>
+        <w:pStyle w:val="Paragraphedeliste"/>
+        <w:numPr>
+          <w:ilvl w:val="0"/>
+          <w:numId w:val="3"/>
+        </w:numPr>
+        <w:rPr>
+          <w:color w:val="auto"/>
+        </w:rPr>
+      </w:pPr>
+      <w:r>
+        <w:rPr>
+          <w:color w:val="auto"/>
+        </w:rPr>
+        <w:t>Damien Millot</w:t>
+      </w:r>
+    </w:p>
+    <w:p>
+      <w:pPr>
+        <w:pStyle w:val="Paragraphedeliste"/>
+        <w:numPr>
+          <w:ilvl w:val="0"/>
+          <w:numId w:val="3"/>
+        </w:numPr>
+        <w:rPr>
+          <w:color w:val="auto"/>
+        </w:rPr>
+      </w:pPr>
+      <w:r>
+        <w:rPr>
+          <w:color w:val="auto"/>
+        </w:rPr>
+        <w:t>Kim Dole</w:t>
+      </w:r>
+    </w:p>
+    <w:p>
+      <w:pPr>
+        <w:pStyle w:val="Paragraphedeliste"/>
+        <w:numPr>
+          <w:ilvl w:val="0"/>
+          <w:numId w:val="3"/>
+        </w:numPr>
+        <w:rPr>
+          <w:color w:val="auto"/>
+        </w:rPr>
+      </w:pPr>
+      <w:r>
+        <w:rPr>
+          <w:color w:val="auto"/>
+        </w:rPr>
+        <w:t>Gaetan Bonin</w:t>
+      </w:r>
+    </w:p>
+    <w:p>
+      <w:pPr>
+        <w:pStyle w:val="Paragraphedeliste"/>
+        <w:numPr>
+          <w:ilvl w:val="0"/>
+          <w:numId w:val="3"/>
+        </w:numPr>
+        <w:rPr>
+          <w:color w:val="auto"/>
+        </w:rPr>
+      </w:pPr>
+      <w:r>
+        <w:rPr>
+          <w:color w:val="auto"/>
+        </w:rPr>
+        <w:t>Nicolas Civade</w:t>
+      </w:r>
+    </w:p>
+    <w:p>
+      <w:pPr>
+        <w:rPr>
+          <w:color w:val="auto"/>
+        </w:rPr>
+      </w:pPr>
+    </w:p>
+    <w:p>
+      <w:pPr>
+        <w:rPr>
+          <w:color w:val="auto"/>
+        </w:rPr>
+      </w:pPr>
+    </w:p>
+    <w:p>
+      <w:pPr>
+        <w:rPr>
+          <w:color w:val="auto"/>
+        </w:rPr>
+      </w:pPr>
+    </w:p>
+    <w:p>
+      <w:pPr>
+        <w:rPr>
+          <w:color w:val="auto"/>
+        </w:rPr>
+      </w:pPr>
+    </w:p>
     <w:p/>
     <w:p/>
     <w:p/>
@@ -1357,6 +1299,31 @@
       </w:pPr>
       <w:bookmarkStart w:id="3" w:name="_Analyse_technique"/>
       <w:bookmarkEnd w:id="3"/>
+    </w:p>
+    <w:p>
+      <w:pPr>
+        <w:pStyle w:val="Titre3"/>
+        <w:rPr>
+          <w:b/>
+          <w:i w:val="0"/>
+          <w:sz w:val="44"/>
+        </w:rPr>
+      </w:pPr>
+    </w:p>
+    <w:p>
+      <w:pPr>
+        <w:pStyle w:val="Titre3"/>
+        <w:rPr>
+          <w:b/>
+          <w:i w:val="0"/>
+          <w:sz w:val="44"/>
+        </w:rPr>
+      </w:pPr>
+    </w:p>
+    <w:p>
+      <w:pPr>
+        <w:pStyle w:val="Titre3"/>
+      </w:pPr>
       <w:r>
         <w:rPr>
           <w:b/>
@@ -1366,91 +1333,9 @@
         <w:lastRenderedPageBreak/>
         <w:t>Analyse technique</w:t>
       </w:r>
-    </w:p>
-    <w:p>
-      <w:pPr>
-        <w:pStyle w:val="Titre3"/>
-        <w:rPr>
-          <w:b/>
-          <w:i w:val="0"/>
-          <w:sz w:val="44"/>
-        </w:rPr>
-      </w:pPr>
-    </w:p>
-    <w:p>
-      <w:pPr>
-        <w:pStyle w:val="Titre4"/>
-        <w:rPr>
-          <w:color w:val="auto"/>
-        </w:rPr>
-      </w:pPr>
       <w:bookmarkStart w:id="4" w:name="_Explication_des_choix"/>
       <w:bookmarkEnd w:id="4"/>
-      <w:r>
-        <w:rPr>
-          <w:color w:val="auto"/>
-        </w:rPr>
-        <w:t>Explication des choix technologiques</w:t>
-      </w:r>
-    </w:p>
-    <w:p>
-      <w:pPr>
-        <w:pStyle w:val="Titre4"/>
-      </w:pPr>
-    </w:p>
-    <w:sdt>
-      <w:sdtPr>
-        <w:rPr>
-          <w:color w:val="auto"/>
-        </w:rPr>
-        <w:id w:val="-993328151"/>
-        <w:placeholder>
-          <w:docPart w:val="A757AF9EA39D4F448BED8962137B70CD"/>
-        </w:placeholder>
-        <w:temporary/>
-        <w:showingPlcHdr/>
-        <w15:appearance w15:val="hidden"/>
-      </w:sdtPr>
-      <w:sdtContent>
-        <w:p>
-          <w:pPr>
-            <w:rPr>
-              <w:color w:val="auto"/>
-            </w:rPr>
-          </w:pPr>
-          <w:r>
-            <w:rPr>
-              <w:color w:val="auto"/>
-              <w:lang w:bidi="fr-FR"/>
-            </w:rPr>
-            <w:t>Pour commencer immédiatement, appuyez simplement sur le texte d’un espace réservé (tel que celui-ci), puis commencez à taper pour le remplacer par le vôtre.</w:t>
-          </w:r>
-        </w:p>
-        <w:p>
-          <w:pPr>
-            <w:rPr>
-              <w:color w:val="auto"/>
-            </w:rPr>
-          </w:pPr>
-          <w:r>
-            <w:rPr>
-              <w:color w:val="auto"/>
-              <w:lang w:bidi="fr-FR"/>
-            </w:rPr>
-            <w:t xml:space="preserve">Vous voulez insérer une image à partir de vos fichiers ou ajouter une forme, une zone de texte ou un tableau ? Procédez comme suit : sous l’onglet Insertion du ruban, appuyez simplement sur l’option souhaitée. </w:t>
-          </w:r>
-        </w:p>
-        <w:p>
-          <w:r>
-            <w:rPr>
-              <w:color w:val="auto"/>
-              <w:lang w:bidi="fr-FR"/>
-            </w:rPr>
-            <w:t>L’onglet Insertion contient d’autres outils faciles à utiliser, par exemple, pour ajouter un lien hypertexte ou insérer un commentaire.</w:t>
-          </w:r>
-        </w:p>
-      </w:sdtContent>
-    </w:sdt>
+    </w:p>
     <w:p>
       <w:pPr>
         <w:pStyle w:val="Titre3"/>
@@ -1483,66 +1368,284 @@
         <w:pStyle w:val="Titre4"/>
       </w:pPr>
     </w:p>
-    <w:bookmarkStart w:id="6" w:name="_GoBack" w:displacedByCustomXml="next"/>
-    <w:sdt>
-      <w:sdtPr>
-        <w:rPr>
-          <w:color w:val="auto"/>
-        </w:rPr>
-        <w:id w:val="1514723339"/>
-        <w:placeholder>
-          <w:docPart w:val="8B88A2B1F81845E9857FADA11F9F8C61"/>
-        </w:placeholder>
-        <w:temporary/>
-        <w:showingPlcHdr/>
-        <w15:appearance w15:val="hidden"/>
-      </w:sdtPr>
-      <w:sdtContent>
-        <w:p>
-          <w:pPr>
-            <w:rPr>
-              <w:color w:val="auto"/>
-            </w:rPr>
-          </w:pPr>
-          <w:r>
-            <w:rPr>
-              <w:color w:val="auto"/>
-              <w:lang w:bidi="fr-FR"/>
-            </w:rPr>
-            <w:t>Pour commencer immédiatement, appuyez simplement sur le texte d’un espace réservé (tel que celui-ci), puis commencez à taper pour le remplacer par le vôtre.</w:t>
-          </w:r>
-        </w:p>
-        <w:p>
-          <w:pPr>
-            <w:rPr>
-              <w:color w:val="auto"/>
-            </w:rPr>
-          </w:pPr>
-          <w:r>
-            <w:rPr>
-              <w:color w:val="auto"/>
-              <w:lang w:bidi="fr-FR"/>
-            </w:rPr>
-            <w:t xml:space="preserve">Vous voulez insérer une image à partir de vos fichiers ou ajouter une forme, une zone de texte ou un tableau ? Procédez comme suit : sous l’onglet Insertion du ruban, appuyez simplement sur l’option souhaitée. </w:t>
-          </w:r>
-        </w:p>
-        <w:p>
-          <w:pPr>
-            <w:rPr>
-              <w:color w:val="auto"/>
-            </w:rPr>
-          </w:pPr>
-          <w:r>
-            <w:rPr>
-              <w:color w:val="auto"/>
-              <w:lang w:bidi="fr-FR"/>
-            </w:rPr>
-            <w:t>L’onglet Insertion contient d’autres outils faciles à utiliser, par exemple, pour ajouter un lien hypertexte ou insérer un commentaire.</w:t>
-          </w:r>
-        </w:p>
-      </w:sdtContent>
-    </w:sdt>
-    <w:bookmarkEnd w:id="6"/>
+    <w:p>
+      <w:pPr>
+        <w:rPr>
+          <w:color w:val="auto"/>
+        </w:rPr>
+      </w:pPr>
+      <w:r>
+        <w:rPr>
+          <w:color w:val="auto"/>
+        </w:rPr>
+        <w:t>Au cours d</w:t>
+      </w:r>
+      <w:r>
+        <w:rPr>
+          <w:color w:val="auto"/>
+        </w:rPr>
+        <w:t>u développement de cette solution plusieurs problèmes ont été rencontrés</w:t>
+      </w:r>
+      <w:r>
+        <w:rPr>
+          <w:color w:val="auto"/>
+        </w:rPr>
+        <w:t> :</w:t>
+      </w:r>
+    </w:p>
+    <w:p>
+      <w:pPr>
+        <w:rPr>
+          <w:color w:val="auto"/>
+        </w:rPr>
+      </w:pPr>
+    </w:p>
+    <w:p>
+      <w:pPr>
+        <w:pStyle w:val="Paragraphedeliste"/>
+        <w:numPr>
+          <w:ilvl w:val="0"/>
+          <w:numId w:val="4"/>
+        </w:numPr>
+        <w:rPr>
+          <w:b/>
+          <w:bCs/>
+          <w:color w:val="auto"/>
+        </w:rPr>
+      </w:pPr>
+      <w:r>
+        <w:rPr>
+          <w:b/>
+          <w:bCs/>
+          <w:color w:val="auto"/>
+        </w:rPr>
+        <w:t>Impossible d’afficher les page après changement de repository</w:t>
+      </w:r>
+    </w:p>
+    <w:p>
+      <w:pPr>
+        <w:rPr>
+          <w:b/>
+          <w:bCs/>
+          <w:color w:val="auto"/>
+        </w:rPr>
+      </w:pPr>
+    </w:p>
+    <w:p>
+      <w:pPr>
+        <w:ind w:left="720"/>
+        <w:rPr>
+          <w:color w:val="auto"/>
+        </w:rPr>
+      </w:pPr>
+      <w:r>
+        <w:rPr>
+          <w:color w:val="auto"/>
+        </w:rPr>
+        <w:t>Le problème</w:t>
+      </w:r>
+      <w:r>
+        <w:rPr>
+          <w:color w:val="auto"/>
+        </w:rPr>
+        <w:t xml:space="preserve"> est survenu après le changement de repository au profit de celui utilisant le Context</w:t>
+      </w:r>
+      <w:r>
+        <w:rPr>
+          <w:color w:val="auto"/>
+        </w:rPr>
+        <w:t>e</w:t>
+      </w:r>
+      <w:r>
+        <w:rPr>
+          <w:color w:val="auto"/>
+        </w:rPr>
+        <w:t>.</w:t>
+      </w:r>
+      <w:r>
+        <w:rPr>
+          <w:color w:val="auto"/>
+        </w:rPr>
+        <w:t xml:space="preserve"> </w:t>
+      </w:r>
+      <w:r>
+        <w:rPr>
+          <w:color w:val="auto"/>
+        </w:rPr>
+        <w:t>Le problème venait du fait que lors de la récupération de nos données, les élément qui leur était attribué n’étaient pas récupérés par la même occasion.</w:t>
+      </w:r>
+    </w:p>
+    <w:p>
+      <w:pPr>
+        <w:ind w:left="720"/>
+        <w:rPr>
+          <w:color w:val="auto"/>
+        </w:rPr>
+      </w:pPr>
+    </w:p>
+    <w:p>
+      <w:pPr>
+        <w:ind w:left="720"/>
+        <w:rPr>
+          <w:color w:val="auto"/>
+        </w:rPr>
+      </w:pPr>
+    </w:p>
+    <w:p>
+      <w:pPr>
+        <w:ind w:left="720"/>
+        <w:rPr>
+          <w:color w:val="auto"/>
+        </w:rPr>
+      </w:pPr>
+      <w:r>
+        <w:rPr>
+          <w:color w:val="auto"/>
+        </w:rPr>
+        <w:t xml:space="preserve">Solutions trouvée : </w:t>
+      </w:r>
+    </w:p>
+    <w:p>
+      <w:pPr>
+        <w:ind w:left="720"/>
+        <w:rPr>
+          <w:color w:val="auto"/>
+        </w:rPr>
+      </w:pPr>
+    </w:p>
+    <w:p>
+      <w:pPr>
+        <w:ind w:left="720"/>
+        <w:rPr>
+          <w:color w:val="auto"/>
+        </w:rPr>
+      </w:pPr>
+      <w:r>
+        <w:rPr>
+          <w:color w:val="auto"/>
+        </w:rPr>
+        <w:t xml:space="preserve">Une solution qui à été mise en place fut de créer une méthode attribuant les </w:t>
+      </w:r>
+      <w:r>
+        <w:rPr>
+          <w:color w:val="auto"/>
+        </w:rPr>
+        <w:t>objets, elle était appelée dans chacune des autre méthodes avant le retour.</w:t>
+      </w:r>
+    </w:p>
+    <w:p>
+      <w:pPr>
+        <w:ind w:left="720"/>
+        <w:rPr>
+          <w:color w:val="auto"/>
+        </w:rPr>
+      </w:pPr>
+    </w:p>
+    <w:p>
+      <w:pPr>
+        <w:ind w:left="720"/>
+        <w:rPr>
+          <w:color w:val="auto"/>
+        </w:rPr>
+      </w:pPr>
+      <w:r>
+        <w:rPr>
+          <w:color w:val="auto"/>
+        </w:rPr>
+        <w:t xml:space="preserve">Solution retenue : </w:t>
+      </w:r>
+    </w:p>
+    <w:p>
+      <w:pPr>
+        <w:ind w:left="720"/>
+        <w:rPr>
+          <w:color w:val="auto"/>
+        </w:rPr>
+      </w:pPr>
+    </w:p>
+    <w:p>
+      <w:pPr>
+        <w:ind w:left="720"/>
+        <w:rPr>
+          <w:color w:val="auto"/>
+        </w:rPr>
+      </w:pPr>
+      <w:r>
+        <w:rPr>
+          <w:color w:val="auto"/>
+        </w:rPr>
+        <w:t xml:space="preserve">La solution au problème que nous avons retenue fut d’utiliser les </w:t>
+      </w:r>
+      <w:proofErr w:type="spellStart"/>
+      <w:r>
+        <w:rPr>
+          <w:color w:val="auto"/>
+        </w:rPr>
+        <w:t>Includes</w:t>
+      </w:r>
+      <w:proofErr w:type="spellEnd"/>
+      <w:r>
+        <w:rPr>
+          <w:color w:val="auto"/>
+        </w:rPr>
+        <w:t xml:space="preserve"> propre au </w:t>
+      </w:r>
+      <w:proofErr w:type="spellStart"/>
+      <w:r>
+        <w:rPr>
+          <w:color w:val="auto"/>
+        </w:rPr>
+        <w:t>FrameworkCore</w:t>
+      </w:r>
+      <w:proofErr w:type="spellEnd"/>
+      <w:r>
+        <w:rPr>
+          <w:color w:val="auto"/>
+        </w:rPr>
+        <w:t xml:space="preserve"> de cette manière tous les éléments nécessaires étaient </w:t>
+      </w:r>
+      <w:r>
+        <w:rPr>
+          <w:color w:val="auto"/>
+        </w:rPr>
+        <w:t>récupérés</w:t>
+      </w:r>
+      <w:r>
+        <w:rPr>
+          <w:color w:val="auto"/>
+        </w:rPr>
+        <w:t xml:space="preserve"> </w:t>
+      </w:r>
+      <w:bookmarkStart w:id="6" w:name="_GoBack"/>
+      <w:bookmarkEnd w:id="6"/>
+      <w:r>
+        <w:rPr>
+          <w:color w:val="auto"/>
+        </w:rPr>
+        <w:t>en même temps</w:t>
+      </w:r>
+    </w:p>
+    <w:p>
+      <w:pPr>
+        <w:rPr>
+          <w:color w:val="auto"/>
+        </w:rPr>
+      </w:pPr>
+    </w:p>
+    <w:p>
+      <w:pPr>
+        <w:rPr>
+          <w:color w:val="auto"/>
+        </w:rPr>
+      </w:pPr>
+    </w:p>
+    <w:p>
+      <w:pPr>
+        <w:rPr>
+          <w:color w:val="auto"/>
+        </w:rPr>
+      </w:pPr>
+    </w:p>
     <w:p>
       <w:pPr>
         <w:rPr>
@@ -1658,7 +1761,6 @@
           <w:i w:val="0"/>
           <w:sz w:val="44"/>
         </w:rPr>
-        <w:lastRenderedPageBreak/>
         <w:t>Conclusion</w:t>
       </w:r>
     </w:p>
@@ -1959,7 +2061,6 @@
           <w:i w:val="0"/>
           <w:sz w:val="44"/>
         </w:rPr>
-        <w:lastRenderedPageBreak/>
         <w:t>Annexes utilisées</w:t>
       </w:r>
     </w:p>
@@ -2456,6 +2557,208 @@
     </w:lvl>
   </w:abstractNum>
   <w:abstractNum w:abstractNumId="1" w15:restartNumberingAfterBreak="0">
+    <w:nsid w:val="148A2CCC"/>
+    <w:multiLevelType w:val="hybridMultilevel"/>
+    <w:tmpl w:val="6FC2C942"/>
+    <w:lvl w:ilvl="0" w:tplc="040C0001">
+      <w:start w:val="1"/>
+      <w:numFmt w:val="bullet"/>
+      <w:lvlText w:val=""/>
+      <w:lvlJc w:val="left"/>
+      <w:pPr>
+        <w:ind w:left="720" w:hanging="360"/>
+      </w:pPr>
+      <w:rPr>
+        <w:rFonts w:ascii="Symbol" w:hAnsi="Symbol" w:hint="default"/>
+      </w:rPr>
+    </w:lvl>
+    <w:lvl w:ilvl="1" w:tplc="040C0003" w:tentative="1">
+      <w:start w:val="1"/>
+      <w:numFmt w:val="bullet"/>
+      <w:lvlText w:val="o"/>
+      <w:lvlJc w:val="left"/>
+      <w:pPr>
+        <w:ind w:left="1440" w:hanging="360"/>
+      </w:pPr>
+      <w:rPr>
+        <w:rFonts w:ascii="Courier New" w:hAnsi="Courier New" w:cs="Courier New" w:hint="default"/>
+      </w:rPr>
+    </w:lvl>
+    <w:lvl w:ilvl="2" w:tplc="040C0005" w:tentative="1">
+      <w:start w:val="1"/>
+      <w:numFmt w:val="bullet"/>
+      <w:lvlText w:val=""/>
+      <w:lvlJc w:val="left"/>
+      <w:pPr>
+        <w:ind w:left="2160" w:hanging="360"/>
+      </w:pPr>
+      <w:rPr>
+        <w:rFonts w:ascii="Wingdings" w:hAnsi="Wingdings" w:hint="default"/>
+      </w:rPr>
+    </w:lvl>
+    <w:lvl w:ilvl="3" w:tplc="040C0001" w:tentative="1">
+      <w:start w:val="1"/>
+      <w:numFmt w:val="bullet"/>
+      <w:lvlText w:val=""/>
+      <w:lvlJc w:val="left"/>
+      <w:pPr>
+        <w:ind w:left="2880" w:hanging="360"/>
+      </w:pPr>
+      <w:rPr>
+        <w:rFonts w:ascii="Symbol" w:hAnsi="Symbol" w:hint="default"/>
+      </w:rPr>
+    </w:lvl>
+    <w:lvl w:ilvl="4" w:tplc="040C0003" w:tentative="1">
+      <w:start w:val="1"/>
+      <w:numFmt w:val="bullet"/>
+      <w:lvlText w:val="o"/>
+      <w:lvlJc w:val="left"/>
+      <w:pPr>
+        <w:ind w:left="3600" w:hanging="360"/>
+      </w:pPr>
+      <w:rPr>
+        <w:rFonts w:ascii="Courier New" w:hAnsi="Courier New" w:cs="Courier New" w:hint="default"/>
+      </w:rPr>
+    </w:lvl>
+    <w:lvl w:ilvl="5" w:tplc="040C0005" w:tentative="1">
+      <w:start w:val="1"/>
+      <w:numFmt w:val="bullet"/>
+      <w:lvlText w:val=""/>
+      <w:lvlJc w:val="left"/>
+      <w:pPr>
+        <w:ind w:left="4320" w:hanging="360"/>
+      </w:pPr>
+      <w:rPr>
+        <w:rFonts w:ascii="Wingdings" w:hAnsi="Wingdings" w:hint="default"/>
+      </w:rPr>
+    </w:lvl>
+    <w:lvl w:ilvl="6" w:tplc="040C0001" w:tentative="1">
+      <w:start w:val="1"/>
+      <w:numFmt w:val="bullet"/>
+      <w:lvlText w:val=""/>
+      <w:lvlJc w:val="left"/>
+      <w:pPr>
+        <w:ind w:left="5040" w:hanging="360"/>
+      </w:pPr>
+      <w:rPr>
+        <w:rFonts w:ascii="Symbol" w:hAnsi="Symbol" w:hint="default"/>
+      </w:rPr>
+    </w:lvl>
+    <w:lvl w:ilvl="7" w:tplc="040C0003" w:tentative="1">
+      <w:start w:val="1"/>
+      <w:numFmt w:val="bullet"/>
+      <w:lvlText w:val="o"/>
+      <w:lvlJc w:val="left"/>
+      <w:pPr>
+        <w:ind w:left="5760" w:hanging="360"/>
+      </w:pPr>
+      <w:rPr>
+        <w:rFonts w:ascii="Courier New" w:hAnsi="Courier New" w:cs="Courier New" w:hint="default"/>
+      </w:rPr>
+    </w:lvl>
+    <w:lvl w:ilvl="8" w:tplc="040C0005" w:tentative="1">
+      <w:start w:val="1"/>
+      <w:numFmt w:val="bullet"/>
+      <w:lvlText w:val=""/>
+      <w:lvlJc w:val="left"/>
+      <w:pPr>
+        <w:ind w:left="6480" w:hanging="360"/>
+      </w:pPr>
+      <w:rPr>
+        <w:rFonts w:ascii="Wingdings" w:hAnsi="Wingdings" w:hint="default"/>
+      </w:rPr>
+    </w:lvl>
+  </w:abstractNum>
+  <w:abstractNum w:abstractNumId="2" w15:restartNumberingAfterBreak="0">
+    <w:nsid w:val="31CA4AE5"/>
+    <w:multiLevelType w:val="hybridMultilevel"/>
+    <w:tmpl w:val="DA3CB624"/>
+    <w:lvl w:ilvl="0" w:tplc="040C000F">
+      <w:start w:val="1"/>
+      <w:numFmt w:val="decimal"/>
+      <w:lvlText w:val="%1."/>
+      <w:lvlJc w:val="left"/>
+      <w:pPr>
+        <w:ind w:left="720" w:hanging="360"/>
+      </w:pPr>
+      <w:rPr>
+        <w:rFonts w:hint="default"/>
+      </w:rPr>
+    </w:lvl>
+    <w:lvl w:ilvl="1" w:tplc="040C0019" w:tentative="1">
+      <w:start w:val="1"/>
+      <w:numFmt w:val="lowerLetter"/>
+      <w:lvlText w:val="%2."/>
+      <w:lvlJc w:val="left"/>
+      <w:pPr>
+        <w:ind w:left="1440" w:hanging="360"/>
+      </w:pPr>
+    </w:lvl>
+    <w:lvl w:ilvl="2" w:tplc="040C001B" w:tentative="1">
+      <w:start w:val="1"/>
+      <w:numFmt w:val="lowerRoman"/>
+      <w:lvlText w:val="%3."/>
+      <w:lvlJc w:val="right"/>
+      <w:pPr>
+        <w:ind w:left="2160" w:hanging="180"/>
+      </w:pPr>
+    </w:lvl>
+    <w:lvl w:ilvl="3" w:tplc="040C000F" w:tentative="1">
+      <w:start w:val="1"/>
+      <w:numFmt w:val="decimal"/>
+      <w:lvlText w:val="%4."/>
+      <w:lvlJc w:val="left"/>
+      <w:pPr>
+        <w:ind w:left="2880" w:hanging="360"/>
+      </w:pPr>
+    </w:lvl>
+    <w:lvl w:ilvl="4" w:tplc="040C0019" w:tentative="1">
+      <w:start w:val="1"/>
+      <w:numFmt w:val="lowerLetter"/>
+      <w:lvlText w:val="%5."/>
+      <w:lvlJc w:val="left"/>
+      <w:pPr>
+        <w:ind w:left="3600" w:hanging="360"/>
+      </w:pPr>
+    </w:lvl>
+    <w:lvl w:ilvl="5" w:tplc="040C001B" w:tentative="1">
+      <w:start w:val="1"/>
+      <w:numFmt w:val="lowerRoman"/>
+      <w:lvlText w:val="%6."/>
+      <w:lvlJc w:val="right"/>
+      <w:pPr>
+        <w:ind w:left="4320" w:hanging="180"/>
+      </w:pPr>
+    </w:lvl>
+    <w:lvl w:ilvl="6" w:tplc="040C000F" w:tentative="1">
+      <w:start w:val="1"/>
+      <w:numFmt w:val="decimal"/>
+      <w:lvlText w:val="%7."/>
+      <w:lvlJc w:val="left"/>
+      <w:pPr>
+        <w:ind w:left="5040" w:hanging="360"/>
+      </w:pPr>
+    </w:lvl>
+    <w:lvl w:ilvl="7" w:tplc="040C0019" w:tentative="1">
+      <w:start w:val="1"/>
+      <w:numFmt w:val="lowerLetter"/>
+      <w:lvlText w:val="%8."/>
+      <w:lvlJc w:val="left"/>
+      <w:pPr>
+        <w:ind w:left="5760" w:hanging="360"/>
+      </w:pPr>
+    </w:lvl>
+    <w:lvl w:ilvl="8" w:tplc="040C001B" w:tentative="1">
+      <w:start w:val="1"/>
+      <w:numFmt w:val="lowerRoman"/>
+      <w:lvlText w:val="%9."/>
+      <w:lvlJc w:val="right"/>
+      <w:pPr>
+        <w:ind w:left="6480" w:hanging="180"/>
+      </w:pPr>
+    </w:lvl>
+  </w:abstractNum>
+  <w:abstractNum w:abstractNumId="3" w15:restartNumberingAfterBreak="0">
     <w:nsid w:val="72F97F38"/>
     <w:multiLevelType w:val="hybridMultilevel"/>
     <w:tmpl w:val="DEFAAE02"/>
@@ -2547,10 +2850,16 @@
     </w:lvl>
   </w:abstractNum>
   <w:num w:numId="1">
-    <w:abstractNumId w:val="1"/>
+    <w:abstractNumId w:val="3"/>
   </w:num>
   <w:num w:numId="2">
     <w:abstractNumId w:val="0"/>
+  </w:num>
+  <w:num w:numId="3">
+    <w:abstractNumId w:val="1"/>
+  </w:num>
+  <w:num w:numId="4">
+    <w:abstractNumId w:val="2"/>
   </w:num>
 </w:numbering>
 </file>
@@ -3343,776 +3652,19 @@
       <w:u w:val="single"/>
     </w:rPr>
   </w:style>
-</w:styles>
-</file>
-
-<file path=word/glossary/document.xml><?xml version="1.0" encoding="utf-8"?>
-<w:glossaryDocument xmlns:wpc="http://schemas.microsoft.com/office/word/2010/wordprocessingCanvas" xmlns:cx="http://schemas.microsoft.com/office/drawing/2014/chartex" xmlns:cx1="http://schemas.microsoft.com/office/drawing/2015/9/8/chartex" xmlns:cx2="http://schemas.microsoft.com/office/drawing/2015/10/21/chartex" xmlns:cx3="http://schemas.microsoft.com/office/drawing/2016/5/9/chartex" xmlns:cx4="http://schemas.microsoft.com/office/drawing/2016/5/10/chartex" xmlns:cx5="http://schemas.microsoft.com/office/drawing/2016/5/11/chartex" xmlns:cx6="http://schemas.microsoft.com/office/drawing/2016/5/12/chartex" xmlns:cx7="http://schemas.microsoft.com/office/drawing/2016/5/13/chartex" xmlns:cx8="http://schemas.microsoft.com/office/drawing/2016/5/14/chartex" xmlns:mc="http://schemas.openxmlformats.org/markup-compatibility/2006" xmlns:aink="http://schemas.microsoft.com/office/drawing/2016/ink" xmlns:am3d="http://schemas.microsoft.com/office/drawing/2017/model3d" xmlns:o="urn:schemas-microsoft-com:office:office" xmlns:r="http://schemas.openxmlformats.org/officeDocument/2006/relationships" xmlns:m="http://schemas.openxmlformats.org/officeDocument/2006/math" xmlns:v="urn:schemas-microsoft-com:vml" xmlns:wp14="http://schemas.microsoft.com/office/word/2010/wordprocessingDrawing" xmlns:wp="http://schemas.openxmlformats.org/drawingml/2006/wordprocessingDrawing" xmlns:w10="urn:schemas-microsoft-com:office:word" xmlns:w="http://schemas.openxmlformats.org/wordprocessingml/2006/main" xmlns:w14="http://schemas.microsoft.com/office/word/2010/wordml" xmlns:w15="http://schemas.microsoft.com/office/word/2012/wordml" xmlns:w16cid="http://schemas.microsoft.com/office/word/2016/wordml/cid" xmlns:w16se="http://schemas.microsoft.com/office/word/2015/wordml/symex" xmlns:wpg="http://schemas.microsoft.com/office/word/2010/wordprocessingGroup" xmlns:wpi="http://schemas.microsoft.com/office/word/2010/wordprocessingInk" xmlns:wne="http://schemas.microsoft.com/office/word/2006/wordml" xmlns:wps="http://schemas.microsoft.com/office/word/2010/wordprocessingShape" mc:Ignorable="w14 w15 w16se w16cid wp14">
-  <w:docParts>
-    <w:docPart>
-      <w:docPartPr>
-        <w:name w:val="52D7DA897E0742C18853C816A6AF9AA4"/>
-        <w:category>
-          <w:name w:val="Général"/>
-          <w:gallery w:val="placeholder"/>
-        </w:category>
-        <w:types>
-          <w:type w:val="bbPlcHdr"/>
-        </w:types>
-        <w:behaviors>
-          <w:behavior w:val="content"/>
-        </w:behaviors>
-        <w:guid w:val="{7C4D10D7-04F1-4329-8C37-6EB9FDF3F18D}"/>
-      </w:docPartPr>
-      <w:docPartBody>
-        <w:p>
-          <w:r>
-            <w:rPr>
-              <w:lang w:bidi="fr-FR"/>
-            </w:rPr>
-            <w:t>Pour commencer immédiatement, appuyez simplement sur le texte d’un espace réservé (tel que celui-ci), puis commencez à taper pour le remplacer par le vôtre.</w:t>
-          </w:r>
-        </w:p>
-        <w:p>
-          <w:r>
-            <w:rPr>
-              <w:lang w:bidi="fr-FR"/>
-            </w:rPr>
-            <w:t xml:space="preserve">Vous voulez insérer une image à partir de vos fichiers ou ajouter une forme, une zone de texte ou un tableau ? Procédez comme suit : sous l’onglet Insertion du ruban, appuyez simplement sur l’option souhaitée. </w:t>
-          </w:r>
-        </w:p>
-        <w:p>
-          <w:pPr>
-            <w:pStyle w:val="52D7DA897E0742C18853C816A6AF9AA4"/>
-          </w:pPr>
-          <w:r>
-            <w:rPr>
-              <w:lang w:bidi="fr-FR"/>
-            </w:rPr>
-            <w:t>L’onglet Insertion contient d’autres outils f</w:t>
-          </w:r>
-          <w:r>
-            <w:rPr>
-              <w:lang w:bidi="fr-FR"/>
-            </w:rPr>
-            <w:t>aciles à utiliser, par exemple, pour ajouter un lien hypertexte ou insérer un commentaire.</w:t>
-          </w:r>
-        </w:p>
-      </w:docPartBody>
-    </w:docPart>
-    <w:docPart>
-      <w:docPartPr>
-        <w:name w:val="93EE1CC2958B437E8DCDA5FB1B97E333"/>
-        <w:category>
-          <w:name w:val="Général"/>
-          <w:gallery w:val="placeholder"/>
-        </w:category>
-        <w:types>
-          <w:type w:val="bbPlcHdr"/>
-        </w:types>
-        <w:behaviors>
-          <w:behavior w:val="content"/>
-        </w:behaviors>
-        <w:guid w:val="{42EEBA26-8716-4D18-B44C-089C65C92302}"/>
-      </w:docPartPr>
-      <w:docPartBody>
-        <w:p>
-          <w:r>
-            <w:rPr>
-              <w:lang w:bidi="fr-FR"/>
-            </w:rPr>
-            <w:t>Pour commencer immédiatement, appuyez simplement sur le texte d’un espace réservé (tel que celui-ci), puis commencez à taper pour le remplacer par le vôtre.</w:t>
-          </w:r>
-        </w:p>
-        <w:p>
-          <w:r>
-            <w:rPr>
-              <w:lang w:bidi="fr-FR"/>
-            </w:rPr>
-            <w:t xml:space="preserve">Vous voulez insérer une image à partir de vos fichiers ou ajouter une forme, une zone de texte ou un tableau ? Procédez comme suit : sous l’onglet Insertion du ruban, appuyez simplement sur l’option souhaitée. </w:t>
-          </w:r>
-        </w:p>
-        <w:p>
-          <w:pPr>
-            <w:pStyle w:val="93EE1CC2958B437E8DCDA5FB1B97E333"/>
-          </w:pPr>
-          <w:r>
-            <w:rPr>
-              <w:lang w:bidi="fr-FR"/>
-            </w:rPr>
-            <w:t>L’onglet Insertion contient d’autres outils f</w:t>
-          </w:r>
-          <w:r>
-            <w:rPr>
-              <w:lang w:bidi="fr-FR"/>
-            </w:rPr>
-            <w:t>aciles à utiliser, par exemple, pour ajouter un lien hypertexte ou insérer un commentaire.</w:t>
-          </w:r>
-        </w:p>
-      </w:docPartBody>
-    </w:docPart>
-    <w:docPart>
-      <w:docPartPr>
-        <w:name w:val="A757AF9EA39D4F448BED8962137B70CD"/>
-        <w:category>
-          <w:name w:val="Général"/>
-          <w:gallery w:val="placeholder"/>
-        </w:category>
-        <w:types>
-          <w:type w:val="bbPlcHdr"/>
-        </w:types>
-        <w:behaviors>
-          <w:behavior w:val="content"/>
-        </w:behaviors>
-        <w:guid w:val="{DE16598B-D138-4443-B78F-DDA784320A36}"/>
-      </w:docPartPr>
-      <w:docPartBody>
-        <w:p>
-          <w:r>
-            <w:rPr>
-              <w:lang w:bidi="fr-FR"/>
-            </w:rPr>
-            <w:t>Pour commencer immédiatement, appuyez simplement sur le texte d’un espace réservé (tel que celui-ci), puis commencez à taper pour le remplacer par le vôtre.</w:t>
-          </w:r>
-        </w:p>
-        <w:p>
-          <w:r>
-            <w:rPr>
-              <w:lang w:bidi="fr-FR"/>
-            </w:rPr>
-            <w:t xml:space="preserve">Vous voulez insérer une image à partir de vos fichiers ou ajouter une forme, une zone de texte ou un tableau ? Procédez comme suit : sous l’onglet Insertion du ruban, appuyez simplement sur l’option souhaitée. </w:t>
-          </w:r>
-        </w:p>
-        <w:p>
-          <w:pPr>
-            <w:pStyle w:val="A757AF9EA39D4F448BED8962137B70CD"/>
-          </w:pPr>
-          <w:r>
-            <w:rPr>
-              <w:lang w:bidi="fr-FR"/>
-            </w:rPr>
-            <w:t>L’onglet Insertion contient d’autres outils faciles à utiliser, par exemple, pour ajouter un lien hypertexte ou insérer un commentaire.</w:t>
-          </w:r>
-        </w:p>
-      </w:docPartBody>
-    </w:docPart>
-    <w:docPart>
-      <w:docPartPr>
-        <w:name w:val="8B88A2B1F81845E9857FADA11F9F8C61"/>
-        <w:category>
-          <w:name w:val="Général"/>
-          <w:gallery w:val="placeholder"/>
-        </w:category>
-        <w:types>
-          <w:type w:val="bbPlcHdr"/>
-        </w:types>
-        <w:behaviors>
-          <w:behavior w:val="content"/>
-        </w:behaviors>
-        <w:guid w:val="{EED9E2E0-DA44-4935-8295-1C888414756A}"/>
-      </w:docPartPr>
-      <w:docPartBody>
-        <w:p>
-          <w:r>
-            <w:rPr>
-              <w:lang w:bidi="fr-FR"/>
-            </w:rPr>
-            <w:t>Pour commencer immédiatement, appuyez simplement sur le texte d’un espace réservé (tel que celui-ci), puis commencez à taper pour le remplacer par le vôtre.</w:t>
-          </w:r>
-        </w:p>
-        <w:p>
-          <w:r>
-            <w:rPr>
-              <w:lang w:bidi="fr-FR"/>
-            </w:rPr>
-            <w:t xml:space="preserve">Vous voulez insérer une image à partir de vos fichiers ou ajouter une forme, une zone de texte ou un tableau ? Procédez comme suit : sous l’onglet Insertion du ruban, appuyez simplement sur l’option souhaitée. </w:t>
-          </w:r>
-        </w:p>
-        <w:p>
-          <w:pPr>
-            <w:pStyle w:val="8B88A2B1F81845E9857FADA11F9F8C61"/>
-          </w:pPr>
-          <w:r>
-            <w:rPr>
-              <w:lang w:bidi="fr-FR"/>
-            </w:rPr>
-            <w:t>L’onglet Insertion contient d’autres outils faciles à utiliser, par exemple, pour ajouter un lien hypertexte ou insérer un commentaire.</w:t>
-          </w:r>
-        </w:p>
-      </w:docPartBody>
-    </w:docPart>
-  </w:docParts>
-</w:glossaryDocument>
-</file>
-
-<file path=word/glossary/fontTable.xml><?xml version="1.0" encoding="utf-8"?>
-<w:fonts xmlns:mc="http://schemas.openxmlformats.org/markup-compatibility/2006" xmlns:r="http://schemas.openxmlformats.org/officeDocument/2006/relationships" xmlns:w="http://schemas.openxmlformats.org/wordprocessingml/2006/main" xmlns:w14="http://schemas.microsoft.com/office/word/2010/wordml" xmlns:w15="http://schemas.microsoft.com/office/word/2012/wordml" xmlns:w16cid="http://schemas.microsoft.com/office/word/2016/wordml/cid" xmlns:w16se="http://schemas.microsoft.com/office/word/2015/wordml/symex" mc:Ignorable="w14 w15 w16se w16cid">
-  <w:font w:name="Times New Roman">
-    <w:panose1 w:val="02020603050405020304"/>
-    <w:charset w:val="00"/>
-    <w:family w:val="roman"/>
-    <w:pitch w:val="variable"/>
-    <w:sig w:usb0="E0002EFF" w:usb1="C000785B" w:usb2="00000009" w:usb3="00000000" w:csb0="000001FF" w:csb1="00000000"/>
-  </w:font>
-  <w:font w:name="Microsoft Sans Serif">
-    <w:panose1 w:val="020B0604020202020204"/>
-    <w:charset w:val="00"/>
-    <w:family w:val="swiss"/>
-    <w:pitch w:val="variable"/>
-    <w:sig w:usb0="E5002EFF" w:usb1="C000605B" w:usb2="00000029" w:usb3="00000000" w:csb0="000101FF" w:csb1="00000000"/>
-  </w:font>
-  <w:font w:name="SimSun">
-    <w:altName w:val="宋体"/>
-    <w:panose1 w:val="02010600030101010101"/>
-    <w:charset w:val="86"/>
-    <w:family w:val="auto"/>
-    <w:pitch w:val="variable"/>
-    <w:sig w:usb0="00000003" w:usb1="288F0000" w:usb2="00000016" w:usb3="00000000" w:csb0="00040001" w:csb1="00000000"/>
-  </w:font>
-  <w:font w:name="Franklin Gothic Book">
-    <w:panose1 w:val="020B0503020102020204"/>
-    <w:charset w:val="00"/>
-    <w:family w:val="swiss"/>
-    <w:pitch w:val="variable"/>
-    <w:sig w:usb0="00000287" w:usb1="00000000" w:usb2="00000000" w:usb3="00000000" w:csb0="0000009F" w:csb1="00000000"/>
-  </w:font>
-  <w:font w:name="SimHei">
-    <w:altName w:val="黑体"/>
-    <w:panose1 w:val="02010600030101010101"/>
-    <w:charset w:val="86"/>
-    <w:family w:val="modern"/>
-    <w:pitch w:val="fixed"/>
-    <w:sig w:usb0="800002BF" w:usb1="38CF7CFA" w:usb2="00000016" w:usb3="00000000" w:csb0="00040001" w:csb1="00000000"/>
-  </w:font>
-  <w:font w:name="Calibri">
-    <w:panose1 w:val="020F0502020204030204"/>
-    <w:charset w:val="00"/>
-    <w:family w:val="swiss"/>
-    <w:pitch w:val="variable"/>
-    <w:sig w:usb0="E4002EFF" w:usb1="C000247B" w:usb2="00000009" w:usb3="00000000" w:csb0="000001FF" w:csb1="00000000"/>
-  </w:font>
-  <w:font w:name="Calibri Light">
-    <w:panose1 w:val="020F0302020204030204"/>
-    <w:charset w:val="00"/>
-    <w:family w:val="swiss"/>
-    <w:pitch w:val="variable"/>
-    <w:sig w:usb0="E4002EFF" w:usb1="C000247B" w:usb2="00000009" w:usb3="00000000" w:csb0="000001FF" w:csb1="00000000"/>
-  </w:font>
-</w:fonts>
-</file>
-
-<file path=word/glossary/settings.xml><?xml version="1.0" encoding="utf-8"?>
-<w:settings xmlns:mc="http://schemas.openxmlformats.org/markup-compatibility/2006" xmlns:o="urn:schemas-microsoft-com:office:office" xmlns:r="http://schemas.openxmlformats.org/officeDocument/2006/relationships" xmlns:m="http://schemas.openxmlformats.org/officeDocument/2006/math" xmlns:v="urn:schemas-microsoft-com:vml" xmlns:w10="urn:schemas-microsoft-com:office:word" xmlns:w="http://schemas.openxmlformats.org/wordprocessingml/2006/main" xmlns:w14="http://schemas.microsoft.com/office/word/2010/wordml" xmlns:w15="http://schemas.microsoft.com/office/word/2012/wordml" xmlns:w16cid="http://schemas.microsoft.com/office/word/2016/wordml/cid" xmlns:w16se="http://schemas.microsoft.com/office/word/2015/wordml/symex" xmlns:sl="http://schemas.openxmlformats.org/schemaLibrary/2006/main" mc:Ignorable="w14 w15 w16se w16cid">
-  <w:view w:val="normal"/>
-  <w:defaultTabStop w:val="708"/>
-  <w:hyphenationZone w:val="425"/>
-  <w:characterSpacingControl w:val="doNotCompress"/>
-  <w:compat>
-    <w:useFELayout/>
-    <w:compatSetting w:name="compatibilityMode" w:uri="http://schemas.microsoft.com/office/word" w:val="15"/>
-    <w:compatSetting w:name="overrideTableStyleFontSizeAndJustification" w:uri="http://schemas.microsoft.com/office/word" w:val="1"/>
-    <w:compatSetting w:name="enableOpenTypeFeatures" w:uri="http://schemas.microsoft.com/office/word" w:val="1"/>
-    <w:compatSetting w:name="doNotFlipMirrorIndents" w:uri="http://schemas.microsoft.com/office/word" w:val="1"/>
-    <w:compatSetting w:name="differentiateMultirowTableHeaders" w:uri="http://schemas.microsoft.com/office/word" w:val="1"/>
-    <w:compatSetting w:name="useWord2013TrackBottomHyphenation" w:uri="http://schemas.microsoft.com/office/word" w:val="0"/>
-  </w:compat>
-  <w:rsids>
-    <w:rsidRoot w:val="00541D9F"/>
-    <w:rsid w:val="00541D9F"/>
-  </w:rsids>
-  <m:mathPr>
-    <m:mathFont m:val="Cambria Math"/>
-    <m:brkBin m:val="before"/>
-    <m:brkBinSub m:val="--"/>
-    <m:smallFrac m:val="0"/>
-    <m:dispDef/>
-    <m:lMargin m:val="0"/>
-    <m:rMargin m:val="0"/>
-    <m:defJc m:val="centerGroup"/>
-    <m:wrapIndent m:val="1440"/>
-    <m:intLim m:val="subSup"/>
-    <m:naryLim m:val="undOvr"/>
-  </m:mathPr>
-  <w:themeFontLang w:val="fr-FR"/>
-  <w:clrSchemeMapping w:bg1="light1" w:t1="dark1" w:bg2="light2" w:t2="dark2" w:accent1="accent1" w:accent2="accent2" w:accent3="accent3" w:accent4="accent4" w:accent5="accent5" w:accent6="accent6" w:hyperlink="hyperlink" w:followedHyperlink="followedHyperlink"/>
-  <w:decimalSymbol w:val=","/>
-  <w:listSeparator w:val=";"/>
-  <w15:chartTrackingRefBased/>
-</w:settings>
-</file>
-
-<file path=word/glossary/styles.xml><?xml version="1.0" encoding="utf-8"?>
-<w:styles xmlns:mc="http://schemas.openxmlformats.org/markup-compatibility/2006" xmlns:r="http://schemas.openxmlformats.org/officeDocument/2006/relationships" xmlns:w="http://schemas.openxmlformats.org/wordprocessingml/2006/main" xmlns:w14="http://schemas.microsoft.com/office/word/2010/wordml" xmlns:w15="http://schemas.microsoft.com/office/word/2012/wordml" xmlns:w16cid="http://schemas.microsoft.com/office/word/2016/wordml/cid" xmlns:w16se="http://schemas.microsoft.com/office/word/2015/wordml/symex" mc:Ignorable="w14 w15 w16se w16cid">
-  <w:docDefaults>
-    <w:rPrDefault>
-      <w:rPr>
-        <w:rFonts w:asciiTheme="minorHAnsi" w:eastAsiaTheme="minorEastAsia" w:hAnsiTheme="minorHAnsi" w:cstheme="minorBidi"/>
-        <w:sz w:val="22"/>
-        <w:szCs w:val="22"/>
-        <w:lang w:val="fr-FR" w:eastAsia="fr-FR" w:bidi="ar-SA"/>
-      </w:rPr>
-    </w:rPrDefault>
-    <w:pPrDefault>
-      <w:pPr>
-        <w:spacing w:after="160" w:line="259" w:lineRule="auto"/>
-      </w:pPr>
-    </w:pPrDefault>
-  </w:docDefaults>
-  <w:latentStyles w:defLockedState="0" w:defUIPriority="99" w:defSemiHidden="0" w:defUnhideWhenUsed="0" w:defQFormat="0" w:count="376">
-    <w:lsdException w:name="Normal" w:uiPriority="0" w:qFormat="1"/>
-    <w:lsdException w:name="heading 1" w:uiPriority="9" w:qFormat="1"/>
-    <w:lsdException w:name="heading 2" w:semiHidden="1" w:uiPriority="9" w:unhideWhenUsed="1" w:qFormat="1"/>
-    <w:lsdException w:name="heading 3" w:semiHidden="1" w:uiPriority="9" w:unhideWhenUsed="1" w:qFormat="1"/>
-    <w:lsdException w:name="heading 4" w:semiHidden="1" w:uiPriority="9" w:unhideWhenUsed="1" w:qFormat="1"/>
-    <w:lsdException w:name="heading 5" w:semiHidden="1" w:uiPriority="9" w:unhideWhenUsed="1" w:qFormat="1"/>
-    <w:lsdException w:name="heading 6" w:semiHidden="1" w:uiPriority="9" w:unhideWhenUsed="1" w:qFormat="1"/>
-    <w:lsdException w:name="heading 7" w:semiHidden="1" w:uiPriority="9" w:unhideWhenUsed="1" w:qFormat="1"/>
-    <w:lsdException w:name="heading 8" w:semiHidden="1" w:uiPriority="9" w:unhideWhenUsed="1" w:qFormat="1"/>
-    <w:lsdException w:name="heading 9" w:semiHidden="1" w:uiPriority="9" w:unhideWhenUsed="1" w:qFormat="1"/>
-    <w:lsdException w:name="index 1" w:semiHidden="1" w:unhideWhenUsed="1"/>
-    <w:lsdException w:name="index 2" w:semiHidden="1" w:unhideWhenUsed="1"/>
-    <w:lsdException w:name="index 3" w:semiHidden="1" w:unhideWhenUsed="1"/>
-    <w:lsdException w:name="index 4" w:semiHidden="1" w:unhideWhenUsed="1"/>
-    <w:lsdException w:name="index 5" w:semiHidden="1" w:unhideWhenUsed="1"/>
-    <w:lsdException w:name="index 6" w:semiHidden="1" w:unhideWhenUsed="1"/>
-    <w:lsdException w:name="index 7" w:semiHidden="1" w:unhideWhenUsed="1"/>
-    <w:lsdException w:name="index 8" w:semiHidden="1" w:unhideWhenUsed="1"/>
-    <w:lsdException w:name="index 9" w:semiHidden="1" w:unhideWhenUsed="1"/>
-    <w:lsdException w:name="toc 1" w:semiHidden="1" w:uiPriority="39" w:unhideWhenUsed="1"/>
-    <w:lsdException w:name="toc 2" w:semiHidden="1" w:uiPriority="39" w:unhideWhenUsed="1"/>
-    <w:lsdException w:name="toc 3" w:semiHidden="1" w:uiPriority="39" w:unhideWhenUsed="1"/>
-    <w:lsdException w:name="toc 4" w:semiHidden="1" w:uiPriority="39" w:unhideWhenUsed="1"/>
-    <w:lsdException w:name="toc 5" w:semiHidden="1" w:uiPriority="39" w:unhideWhenUsed="1"/>
-    <w:lsdException w:name="toc 6" w:semiHidden="1" w:uiPriority="39" w:unhideWhenUsed="1"/>
-    <w:lsdException w:name="toc 7" w:semiHidden="1" w:uiPriority="39" w:unhideWhenUsed="1"/>
-    <w:lsdException w:name="toc 8" w:semiHidden="1" w:uiPriority="39" w:unhideWhenUsed="1"/>
-    <w:lsdException w:name="toc 9" w:semiHidden="1" w:uiPriority="39" w:unhideWhenUsed="1"/>
-    <w:lsdException w:name="Normal Indent" w:semiHidden="1" w:unhideWhenUsed="1"/>
-    <w:lsdException w:name="footnote text" w:semiHidden="1" w:unhideWhenUsed="1"/>
-    <w:lsdException w:name="annotation text" w:semiHidden="1" w:unhideWhenUsed="1"/>
-    <w:lsdException w:name="header" w:semiHidden="1" w:unhideWhenUsed="1"/>
-    <w:lsdException w:name="footer" w:semiHidden="1" w:unhideWhenUsed="1"/>
-    <w:lsdException w:name="index heading" w:semiHidden="1" w:unhideWhenUsed="1"/>
-    <w:lsdException w:name="caption" w:semiHidden="1" w:uiPriority="35" w:unhideWhenUsed="1" w:qFormat="1"/>
-    <w:lsdException w:name="table of figures" w:semiHidden="1" w:unhideWhenUsed="1"/>
-    <w:lsdException w:name="envelope address" w:semiHidden="1" w:unhideWhenUsed="1"/>
-    <w:lsdException w:name="envelope return" w:semiHidden="1" w:unhideWhenUsed="1"/>
-    <w:lsdException w:name="footnote reference" w:semiHidden="1" w:unhideWhenUsed="1"/>
-    <w:lsdException w:name="annotation reference" w:semiHidden="1" w:unhideWhenUsed="1"/>
-    <w:lsdException w:name="line number" w:semiHidden="1" w:unhideWhenUsed="1"/>
-    <w:lsdException w:name="page number" w:semiHidden="1" w:unhideWhenUsed="1"/>
-    <w:lsdException w:name="endnote reference" w:semiHidden="1" w:unhideWhenUsed="1"/>
-    <w:lsdException w:name="endnote text" w:semiHidden="1" w:unhideWhenUsed="1"/>
-    <w:lsdException w:name="table of authorities" w:semiHidden="1" w:unhideWhenUsed="1"/>
-    <w:lsdException w:name="macro" w:semiHidden="1" w:unhideWhenUsed="1"/>
-    <w:lsdException w:name="toa heading" w:semiHidden="1" w:unhideWhenUsed="1"/>
-    <w:lsdException w:name="List" w:semiHidden="1" w:unhideWhenUsed="1"/>
-    <w:lsdException w:name="List Bullet" w:semiHidden="1" w:unhideWhenUsed="1"/>
-    <w:lsdException w:name="List Number" w:semiHidden="1" w:unhideWhenUsed="1"/>
-    <w:lsdException w:name="List 2" w:semiHidden="1" w:unhideWhenUsed="1"/>
-    <w:lsdException w:name="List 3" w:semiHidden="1" w:unhideWhenUsed="1"/>
-    <w:lsdException w:name="List 4" w:semiHidden="1" w:unhideWhenUsed="1"/>
-    <w:lsdException w:name="List 5" w:semiHidden="1" w:unhideWhenUsed="1"/>
-    <w:lsdException w:name="List Bullet 2" w:semiHidden="1" w:unhideWhenUsed="1"/>
-    <w:lsdException w:name="List Bullet 3" w:semiHidden="1" w:unhideWhenUsed="1"/>
-    <w:lsdException w:name="List Bullet 4" w:semiHidden="1" w:unhideWhenUsed="1"/>
-    <w:lsdException w:name="List Bullet 5" w:semiHidden="1" w:unhideWhenUsed="1"/>
-    <w:lsdException w:name="List Number 2" w:semiHidden="1" w:unhideWhenUsed="1"/>
-    <w:lsdException w:name="List Number 3" w:semiHidden="1" w:unhideWhenUsed="1"/>
-    <w:lsdException w:name="List Number 4" w:semiHidden="1" w:unhideWhenUsed="1"/>
-    <w:lsdException w:name="List Number 5" w:semiHidden="1" w:unhideWhenUsed="1"/>
-    <w:lsdException w:name="Title" w:uiPriority="10" w:qFormat="1"/>
-    <w:lsdException w:name="Closing" w:semiHidden="1" w:unhideWhenUsed="1"/>
-    <w:lsdException w:name="Signature" w:semiHidden="1" w:unhideWhenUsed="1"/>
-    <w:lsdException w:name="Default Paragraph Font" w:semiHidden="1" w:uiPriority="1" w:unhideWhenUsed="1"/>
-    <w:lsdException w:name="Body Text" w:semiHidden="1" w:unhideWhenUsed="1"/>
-    <w:lsdException w:name="Body Text Indent" w:semiHidden="1" w:unhideWhenUsed="1"/>
-    <w:lsdException w:name="List Continue" w:semiHidden="1" w:unhideWhenUsed="1"/>
-    <w:lsdException w:name="List Continue 2" w:semiHidden="1" w:unhideWhenUsed="1"/>
-    <w:lsdException w:name="List Continue 3" w:semiHidden="1" w:unhideWhenUsed="1"/>
-    <w:lsdException w:name="List Continue 4" w:semiHidden="1" w:unhideWhenUsed="1"/>
-    <w:lsdException w:name="List Continue 5" w:semiHidden="1" w:unhideWhenUsed="1"/>
-    <w:lsdException w:name="Message Header" w:semiHidden="1" w:unhideWhenUsed="1"/>
-    <w:lsdException w:name="Subtitle" w:uiPriority="11" w:qFormat="1"/>
-    <w:lsdException w:name="Salutation" w:semiHidden="1" w:unhideWhenUsed="1"/>
-    <w:lsdException w:name="Date" w:semiHidden="1" w:unhideWhenUsed="1"/>
-    <w:lsdException w:name="Body Text First Indent" w:semiHidden="1" w:unhideWhenUsed="1"/>
-    <w:lsdException w:name="Body Text First Indent 2" w:semiHidden="1" w:unhideWhenUsed="1"/>
-    <w:lsdException w:name="Note Heading" w:semiHidden="1" w:unhideWhenUsed="1"/>
-    <w:lsdException w:name="Body Text 2" w:semiHidden="1" w:unhideWhenUsed="1"/>
-    <w:lsdException w:name="Body Text 3" w:semiHidden="1" w:unhideWhenUsed="1"/>
-    <w:lsdException w:name="Body Text Indent 2" w:semiHidden="1" w:unhideWhenUsed="1"/>
-    <w:lsdException w:name="Body Text Indent 3" w:semiHidden="1" w:unhideWhenUsed="1"/>
-    <w:lsdException w:name="Block Text" w:semiHidden="1" w:unhideWhenUsed="1"/>
-    <w:lsdException w:name="Hyperlink" w:semiHidden="1" w:unhideWhenUsed="1"/>
-    <w:lsdException w:name="FollowedHyperlink" w:semiHidden="1" w:unhideWhenUsed="1"/>
-    <w:lsdException w:name="Strong" w:uiPriority="22" w:qFormat="1"/>
-    <w:lsdException w:name="Emphasis" w:uiPriority="20" w:qFormat="1"/>
-    <w:lsdException w:name="Document Map" w:semiHidden="1" w:unhideWhenUsed="1"/>
-    <w:lsdException w:name="Plain Text" w:semiHidden="1" w:unhideWhenUsed="1"/>
-    <w:lsdException w:name="E-mail Signature" w:semiHidden="1" w:unhideWhenUsed="1"/>
-    <w:lsdException w:name="HTML Top of Form" w:semiHidden="1" w:unhideWhenUsed="1"/>
-    <w:lsdException w:name="HTML Bottom of Form" w:semiHidden="1" w:unhideWhenUsed="1"/>
-    <w:lsdException w:name="Normal (Web)" w:semiHidden="1" w:unhideWhenUsed="1"/>
-    <w:lsdException w:name="HTML Acronym" w:semiHidden="1" w:unhideWhenUsed="1"/>
-    <w:lsdException w:name="HTML Address" w:semiHidden="1" w:unhideWhenUsed="1"/>
-    <w:lsdException w:name="HTML Cite" w:semiHidden="1" w:unhideWhenUsed="1"/>
-    <w:lsdException w:name="HTML Code" w:semiHidden="1" w:unhideWhenUsed="1"/>
-    <w:lsdException w:name="HTML Definition" w:semiHidden="1" w:unhideWhenUsed="1"/>
-    <w:lsdException w:name="HTML Keyboard" w:semiHidden="1" w:unhideWhenUsed="1"/>
-    <w:lsdException w:name="HTML Preformatted" w:semiHidden="1" w:unhideWhenUsed="1"/>
-    <w:lsdException w:name="HTML Sample" w:semiHidden="1" w:unhideWhenUsed="1"/>
-    <w:lsdException w:name="HTML Typewriter" w:semiHidden="1" w:unhideWhenUsed="1"/>
-    <w:lsdException w:name="HTML Variable" w:semiHidden="1" w:unhideWhenUsed="1"/>
-    <w:lsdException w:name="Normal Table" w:semiHidden="1" w:unhideWhenUsed="1"/>
-    <w:lsdException w:name="annotation subject" w:semiHidden="1" w:unhideWhenUsed="1"/>
-    <w:lsdException w:name="No List" w:semiHidden="1" w:unhideWhenUsed="1"/>
-    <w:lsdException w:name="Outline List 1" w:semiHidden="1" w:unhideWhenUsed="1"/>
-    <w:lsdException w:name="Outline List 2" w:semiHidden="1" w:unhideWhenUsed="1"/>
-    <w:lsdException w:name="Outline List 3" w:semiHidden="1" w:unhideWhenUsed="1"/>
-    <w:lsdException w:name="Table Simple 1" w:semiHidden="1" w:unhideWhenUsed="1"/>
-    <w:lsdException w:name="Table Simple 2" w:semiHidden="1" w:unhideWhenUsed="1"/>
-    <w:lsdException w:name="Table Simple 3" w:semiHidden="1" w:unhideWhenUsed="1"/>
-    <w:lsdException w:name="Table Classic 1" w:semiHidden="1" w:unhideWhenUsed="1"/>
-    <w:lsdException w:name="Table Classic 2" w:semiHidden="1" w:unhideWhenUsed="1"/>
-    <w:lsdException w:name="Table Classic 3" w:semiHidden="1" w:unhideWhenUsed="1"/>
-    <w:lsdException w:name="Table Classic 4" w:semiHidden="1" w:unhideWhenUsed="1"/>
-    <w:lsdException w:name="Table Colorful 1" w:semiHidden="1" w:unhideWhenUsed="1"/>
-    <w:lsdException w:name="Table Colorful 2" w:semiHidden="1" w:unhideWhenUsed="1"/>
-    <w:lsdException w:name="Table Colorful 3" w:semiHidden="1" w:unhideWhenUsed="1"/>
-    <w:lsdException w:name="Table Columns 1" w:semiHidden="1" w:unhideWhenUsed="1"/>
-    <w:lsdException w:name="Table Columns 2" w:semiHidden="1" w:unhideWhenUsed="1"/>
-    <w:lsdException w:name="Table Columns 3" w:semiHidden="1" w:unhideWhenUsed="1"/>
-    <w:lsdException w:name="Table Columns 4" w:semiHidden="1" w:unhideWhenUsed="1"/>
-    <w:lsdException w:name="Table Columns 5" w:semiHidden="1" w:unhideWhenUsed="1"/>
-    <w:lsdException w:name="Table Grid 1" w:semiHidden="1" w:unhideWhenUsed="1"/>
-    <w:lsdException w:name="Table Grid 2" w:semiHidden="1" w:unhideWhenUsed="1"/>
-    <w:lsdException w:name="Table Grid 3" w:semiHidden="1" w:unhideWhenUsed="1"/>
-    <w:lsdException w:name="Table Grid 4" w:semiHidden="1" w:unhideWhenUsed="1"/>
-    <w:lsdException w:name="Table Grid 5" w:semiHidden="1" w:unhideWhenUsed="1"/>
-    <w:lsdException w:name="Table Grid 6" w:semiHidden="1" w:unhideWhenUsed="1"/>
-    <w:lsdException w:name="Table Grid 7" w:semiHidden="1" w:unhideWhenUsed="1"/>
-    <w:lsdException w:name="Table Grid 8" w:semiHidden="1" w:unhideWhenUsed="1"/>
-    <w:lsdException w:name="Table List 1" w:semiHidden="1" w:unhideWhenUsed="1"/>
-    <w:lsdException w:name="Table List 2" w:semiHidden="1" w:unhideWhenUsed="1"/>
-    <w:lsdException w:name="Table List 3" w:semiHidden="1" w:unhideWhenUsed="1"/>
-    <w:lsdException w:name="Table List 4" w:semiHidden="1" w:unhideWhenUsed="1"/>
-    <w:lsdException w:name="Table List 5" w:semiHidden="1" w:unhideWhenUsed="1"/>
-    <w:lsdException w:name="Table List 6" w:semiHidden="1" w:unhideWhenUsed="1"/>
-    <w:lsdException w:name="Table List 7" w:semiHidden="1" w:unhideWhenUsed="1"/>
-    <w:lsdException w:name="Table List 8" w:semiHidden="1" w:unhideWhenUsed="1"/>
-    <w:lsdException w:name="Table 3D effects 1" w:semiHidden="1" w:unhideWhenUsed="1"/>
-    <w:lsdException w:name="Table 3D effects 2" w:semiHidden="1" w:unhideWhenUsed="1"/>
-    <w:lsdException w:name="Table 3D effects 3" w:semiHidden="1" w:unhideWhenUsed="1"/>
-    <w:lsdException w:name="Table Contemporary" w:semiHidden="1" w:unhideWhenUsed="1"/>
-    <w:lsdException w:name="Table Elegant" w:semiHidden="1" w:unhideWhenUsed="1"/>
-    <w:lsdException w:name="Table Professional" w:semiHidden="1" w:unhideWhenUsed="1"/>
-    <w:lsdException w:name="Table Subtle 1" w:semiHidden="1" w:unhideWhenUsed="1"/>
-    <w:lsdException w:name="Table Subtle 2" w:semiHidden="1" w:unhideWhenUsed="1"/>
-    <w:lsdException w:name="Table Web 1" w:semiHidden="1" w:unhideWhenUsed="1"/>
-    <w:lsdException w:name="Table Web 2" w:semiHidden="1" w:unhideWhenUsed="1"/>
-    <w:lsdException w:name="Table Web 3" w:semiHidden="1" w:unhideWhenUsed="1"/>
-    <w:lsdException w:name="Balloon Text" w:semiHidden="1" w:unhideWhenUsed="1"/>
-    <w:lsdException w:name="Table Grid" w:uiPriority="39"/>
-    <w:lsdException w:name="Table Theme" w:semiHidden="1" w:unhideWhenUsed="1"/>
-    <w:lsdException w:name="Placeholder Text" w:semiHidden="1"/>
-    <w:lsdException w:name="No Spacing" w:uiPriority="1" w:qFormat="1"/>
-    <w:lsdException w:name="Light Shading" w:uiPriority="60"/>
-    <w:lsdException w:name="Light List" w:uiPriority="61"/>
-    <w:lsdException w:name="Light Grid" w:uiPriority="62"/>
-    <w:lsdException w:name="Medium Shading 1" w:uiPriority="63"/>
-    <w:lsdException w:name="Medium Shading 2" w:uiPriority="64"/>
-    <w:lsdException w:name="Medium List 1" w:uiPriority="65"/>
-    <w:lsdException w:name="Medium List 2" w:uiPriority="66"/>
-    <w:lsdException w:name="Medium Grid 1" w:uiPriority="67"/>
-    <w:lsdException w:name="Medium Grid 2" w:uiPriority="68"/>
-    <w:lsdException w:name="Medium Grid 3" w:uiPriority="69"/>
-    <w:lsdException w:name="Dark List" w:uiPriority="70"/>
-    <w:lsdException w:name="Colorful Shading" w:uiPriority="71"/>
-    <w:lsdException w:name="Colorful List" w:uiPriority="72"/>
-    <w:lsdException w:name="Colorful Grid" w:uiPriority="73"/>
-    <w:lsdException w:name="Light Shading Accent 1" w:uiPriority="60"/>
-    <w:lsdException w:name="Light List Accent 1" w:uiPriority="61"/>
-    <w:lsdException w:name="Light Grid Accent 1" w:uiPriority="62"/>
-    <w:lsdException w:name="Medium Shading 1 Accent 1" w:uiPriority="63"/>
-    <w:lsdException w:name="Medium Shading 2 Accent 1" w:uiPriority="64"/>
-    <w:lsdException w:name="Medium List 1 Accent 1" w:uiPriority="65"/>
-    <w:lsdException w:name="Revision" w:semiHidden="1"/>
-    <w:lsdException w:name="List Paragraph" w:uiPriority="34" w:qFormat="1"/>
-    <w:lsdException w:name="Quote" w:uiPriority="29" w:qFormat="1"/>
-    <w:lsdException w:name="Intense Quote" w:uiPriority="30" w:qFormat="1"/>
-    <w:lsdException w:name="Medium List 2 Accent 1" w:uiPriority="66"/>
-    <w:lsdException w:name="Medium Grid 1 Accent 1" w:uiPriority="67"/>
-    <w:lsdException w:name="Medium Grid 2 Accent 1" w:uiPriority="68"/>
-    <w:lsdException w:name="Medium Grid 3 Accent 1" w:uiPriority="69"/>
-    <w:lsdException w:name="Dark List Accent 1" w:uiPriority="70"/>
-    <w:lsdException w:name="Colorful Shading Accent 1" w:uiPriority="71"/>
-    <w:lsdException w:name="Colorful List Accent 1" w:uiPriority="72"/>
-    <w:lsdException w:name="Colorful Grid Accent 1" w:uiPriority="73"/>
-    <w:lsdException w:name="Light Shading Accent 2" w:uiPriority="60"/>
-    <w:lsdException w:name="Light List Accent 2" w:uiPriority="61"/>
-    <w:lsdException w:name="Light Grid Accent 2" w:uiPriority="62"/>
-    <w:lsdException w:name="Medium Shading 1 Accent 2" w:uiPriority="63"/>
-    <w:lsdException w:name="Medium Shading 2 Accent 2" w:uiPriority="64"/>
-    <w:lsdException w:name="Medium List 1 Accent 2" w:uiPriority="65"/>
-    <w:lsdException w:name="Medium List 2 Accent 2" w:uiPriority="66"/>
-    <w:lsdException w:name="Medium Grid 1 Accent 2" w:uiPriority="67"/>
-    <w:lsdException w:name="Medium Grid 2 Accent 2" w:uiPriority="68"/>
-    <w:lsdException w:name="Medium Grid 3 Accent 2" w:uiPriority="69"/>
-    <w:lsdException w:name="Dark List Accent 2" w:uiPriority="70"/>
-    <w:lsdException w:name="Colorful Shading Accent 2" w:uiPriority="71"/>
-    <w:lsdException w:name="Colorful List Accent 2" w:uiPriority="72"/>
-    <w:lsdException w:name="Colorful Grid Accent 2" w:uiPriority="73"/>
-    <w:lsdException w:name="Light Shading Accent 3" w:uiPriority="60"/>
-    <w:lsdException w:name="Light List Accent 3" w:uiPriority="61"/>
-    <w:lsdException w:name="Light Grid Accent 3" w:uiPriority="62"/>
-    <w:lsdException w:name="Medium Shading 1 Accent 3" w:uiPriority="63"/>
-    <w:lsdException w:name="Medium Shading 2 Accent 3" w:uiPriority="64"/>
-    <w:lsdException w:name="Medium List 1 Accent 3" w:uiPriority="65"/>
-    <w:lsdException w:name="Medium List 2 Accent 3" w:uiPriority="66"/>
-    <w:lsdException w:name="Medium Grid 1 Accent 3" w:uiPriority="67"/>
-    <w:lsdException w:name="Medium Grid 2 Accent 3" w:uiPriority="68"/>
-    <w:lsdException w:name="Medium Grid 3 Accent 3" w:uiPriority="69"/>
-    <w:lsdException w:name="Dark List Accent 3" w:uiPriority="70"/>
-    <w:lsdException w:name="Colorful Shading Accent 3" w:uiPriority="71"/>
-    <w:lsdException w:name="Colorful List Accent 3" w:uiPriority="72"/>
-    <w:lsdException w:name="Colorful Grid Accent 3" w:uiPriority="73"/>
-    <w:lsdException w:name="Light Shading Accent 4" w:uiPriority="60"/>
-    <w:lsdException w:name="Light List Accent 4" w:uiPriority="61"/>
-    <w:lsdException w:name="Light Grid Accent 4" w:uiPriority="62"/>
-    <w:lsdException w:name="Medium Shading 1 Accent 4" w:uiPriority="63"/>
-    <w:lsdException w:name="Medium Shading 2 Accent 4" w:uiPriority="64"/>
-    <w:lsdException w:name="Medium List 1 Accent 4" w:uiPriority="65"/>
-    <w:lsdException w:name="Medium List 2 Accent 4" w:uiPriority="66"/>
-    <w:lsdException w:name="Medium Grid 1 Accent 4" w:uiPriority="67"/>
-    <w:lsdException w:name="Medium Grid 2 Accent 4" w:uiPriority="68"/>
-    <w:lsdException w:name="Medium Grid 3 Accent 4" w:uiPriority="69"/>
-    <w:lsdException w:name="Dark List Accent 4" w:uiPriority="70"/>
-    <w:lsdException w:name="Colorful Shading Accent 4" w:uiPriority="71"/>
-    <w:lsdException w:name="Colorful List Accent 4" w:uiPriority="72"/>
-    <w:lsdException w:name="Colorful Grid Accent 4" w:uiPriority="73"/>
-    <w:lsdException w:name="Light Shading Accent 5" w:uiPriority="60"/>
-    <w:lsdException w:name="Light List Accent 5" w:uiPriority="61"/>
-    <w:lsdException w:name="Light Grid Accent 5" w:uiPriority="62"/>
-    <w:lsdException w:name="Medium Shading 1 Accent 5" w:uiPriority="63"/>
-    <w:lsdException w:name="Medium Shading 2 Accent 5" w:uiPriority="64"/>
-    <w:lsdException w:name="Medium List 1 Accent 5" w:uiPriority="65"/>
-    <w:lsdException w:name="Medium List 2 Accent 5" w:uiPriority="66"/>
-    <w:lsdException w:name="Medium Grid 1 Accent 5" w:uiPriority="67"/>
-    <w:lsdException w:name="Medium Grid 2 Accent 5" w:uiPriority="68"/>
-    <w:lsdException w:name="Medium Grid 3 Accent 5" w:uiPriority="69"/>
-    <w:lsdException w:name="Dark List Accent 5" w:uiPriority="70"/>
-    <w:lsdException w:name="Colorful Shading Accent 5" w:uiPriority="71"/>
-    <w:lsdException w:name="Colorful List Accent 5" w:uiPriority="72"/>
-    <w:lsdException w:name="Colorful Grid Accent 5" w:uiPriority="73"/>
-    <w:lsdException w:name="Light Shading Accent 6" w:uiPriority="60"/>
-    <w:lsdException w:name="Light List Accent 6" w:uiPriority="61"/>
-    <w:lsdException w:name="Light Grid Accent 6" w:uiPriority="62"/>
-    <w:lsdException w:name="Medium Shading 1 Accent 6" w:uiPriority="63"/>
-    <w:lsdException w:name="Medium Shading 2 Accent 6" w:uiPriority="64"/>
-    <w:lsdException w:name="Medium List 1 Accent 6" w:uiPriority="65"/>
-    <w:lsdException w:name="Medium List 2 Accent 6" w:uiPriority="66"/>
-    <w:lsdException w:name="Medium Grid 1 Accent 6" w:uiPriority="67"/>
-    <w:lsdException w:name="Medium Grid 2 Accent 6" w:uiPriority="68"/>
-    <w:lsdException w:name="Medium Grid 3 Accent 6" w:uiPriority="69"/>
-    <w:lsdException w:name="Dark List Accent 6" w:uiPriority="70"/>
-    <w:lsdException w:name="Colorful Shading Accent 6" w:uiPriority="71"/>
-    <w:lsdException w:name="Colorful List Accent 6" w:uiPriority="72"/>
-    <w:lsdException w:name="Colorful Grid Accent 6" w:uiPriority="73"/>
-    <w:lsdException w:name="Subtle Emphasis" w:uiPriority="19" w:qFormat="1"/>
-    <w:lsdException w:name="Intense Emphasis" w:uiPriority="21" w:qFormat="1"/>
-    <w:lsdException w:name="Subtle Reference" w:uiPriority="31" w:qFormat="1"/>
-    <w:lsdException w:name="Intense Reference" w:uiPriority="32" w:qFormat="1"/>
-    <w:lsdException w:name="Book Title" w:uiPriority="33" w:qFormat="1"/>
-    <w:lsdException w:name="Bibliography" w:semiHidden="1" w:uiPriority="37" w:unhideWhenUsed="1"/>
-    <w:lsdException w:name="TOC Heading" w:semiHidden="1" w:uiPriority="39" w:unhideWhenUsed="1" w:qFormat="1"/>
-    <w:lsdException w:name="Plain Table 1" w:uiPriority="41"/>
-    <w:lsdException w:name="Plain Table 2" w:uiPriority="42"/>
-    <w:lsdException w:name="Plain Table 3" w:uiPriority="43"/>
-    <w:lsdException w:name="Plain Table 4" w:uiPriority="44"/>
-    <w:lsdException w:name="Plain Table 5" w:uiPriority="45"/>
-    <w:lsdException w:name="Grid Table Light" w:uiPriority="40"/>
-    <w:lsdException w:name="Grid Table 1 Light" w:uiPriority="46"/>
-    <w:lsdException w:name="Grid Table 2" w:uiPriority="47"/>
-    <w:lsdException w:name="Grid Table 3" w:uiPriority="48"/>
-    <w:lsdException w:name="Grid Table 4" w:uiPriority="49"/>
-    <w:lsdException w:name="Grid Table 5 Dark" w:uiPriority="50"/>
-    <w:lsdException w:name="Grid Table 6 Colorful" w:uiPriority="51"/>
-    <w:lsdException w:name="Grid Table 7 Colorful" w:uiPriority="52"/>
-    <w:lsdException w:name="Grid Table 1 Light Accent 1" w:uiPriority="46"/>
-    <w:lsdException w:name="Grid Table 2 Accent 1" w:uiPriority="47"/>
-    <w:lsdException w:name="Grid Table 3 Accent 1" w:uiPriority="48"/>
-    <w:lsdException w:name="Grid Table 4 Accent 1" w:uiPriority="49"/>
-    <w:lsdException w:name="Grid Table 5 Dark Accent 1" w:uiPriority="50"/>
-    <w:lsdException w:name="Grid Table 6 Colorful Accent 1" w:uiPriority="51"/>
-    <w:lsdException w:name="Grid Table 7 Colorful Accent 1" w:uiPriority="52"/>
-    <w:lsdException w:name="Grid Table 1 Light Accent 2" w:uiPriority="46"/>
-    <w:lsdException w:name="Grid Table 2 Accent 2" w:uiPriority="47"/>
-    <w:lsdException w:name="Grid Table 3 Accent 2" w:uiPriority="48"/>
-    <w:lsdException w:name="Grid Table 4 Accent 2" w:uiPriority="49"/>
-    <w:lsdException w:name="Grid Table 5 Dark Accent 2" w:uiPriority="50"/>
-    <w:lsdException w:name="Grid Table 6 Colorful Accent 2" w:uiPriority="51"/>
-    <w:lsdException w:name="Grid Table 7 Colorful Accent 2" w:uiPriority="52"/>
-    <w:lsdException w:name="Grid Table 1 Light Accent 3" w:uiPriority="46"/>
-    <w:lsdException w:name="Grid Table 2 Accent 3" w:uiPriority="47"/>
-    <w:lsdException w:name="Grid Table 3 Accent 3" w:uiPriority="48"/>
-    <w:lsdException w:name="Grid Table 4 Accent 3" w:uiPriority="49"/>
-    <w:lsdException w:name="Grid Table 5 Dark Accent 3" w:uiPriority="50"/>
-    <w:lsdException w:name="Grid Table 6 Colorful Accent 3" w:uiPriority="51"/>
-    <w:lsdException w:name="Grid Table 7 Colorful Accent 3" w:uiPriority="52"/>
-    <w:lsdException w:name="Grid Table 1 Light Accent 4" w:uiPriority="46"/>
-    <w:lsdException w:name="Grid Table 2 Accent 4" w:uiPriority="47"/>
-    <w:lsdException w:name="Grid Table 3 Accent 4" w:uiPriority="48"/>
-    <w:lsdException w:name="Grid Table 4 Accent 4" w:uiPriority="49"/>
-    <w:lsdException w:name="Grid Table 5 Dark Accent 4" w:uiPriority="50"/>
-    <w:lsdException w:name="Grid Table 6 Colorful Accent 4" w:uiPriority="51"/>
-    <w:lsdException w:name="Grid Table 7 Colorful Accent 4" w:uiPriority="52"/>
-    <w:lsdException w:name="Grid Table 1 Light Accent 5" w:uiPriority="46"/>
-    <w:lsdException w:name="Grid Table 2 Accent 5" w:uiPriority="47"/>
-    <w:lsdException w:name="Grid Table 3 Accent 5" w:uiPriority="48"/>
-    <w:lsdException w:name="Grid Table 4 Accent 5" w:uiPriority="49"/>
-    <w:lsdException w:name="Grid Table 5 Dark Accent 5" w:uiPriority="50"/>
-    <w:lsdException w:name="Grid Table 6 Colorful Accent 5" w:uiPriority="51"/>
-    <w:lsdException w:name="Grid Table 7 Colorful Accent 5" w:uiPriority="52"/>
-    <w:lsdException w:name="Grid Table 1 Light Accent 6" w:uiPriority="46"/>
-    <w:lsdException w:name="Grid Table 2 Accent 6" w:uiPriority="47"/>
-    <w:lsdException w:name="Grid Table 3 Accent 6" w:uiPriority="48"/>
-    <w:lsdException w:name="Grid Table 4 Accent 6" w:uiPriority="49"/>
-    <w:lsdException w:name="Grid Table 5 Dark Accent 6" w:uiPriority="50"/>
-    <w:lsdException w:name="Grid Table 6 Colorful Accent 6" w:uiPriority="51"/>
-    <w:lsdException w:name="Grid Table 7 Colorful Accent 6" w:uiPriority="52"/>
-    <w:lsdException w:name="List Table 1 Light" w:uiPriority="46"/>
-    <w:lsdException w:name="List Table 2" w:uiPriority="47"/>
-    <w:lsdException w:name="List Table 3" w:uiPriority="48"/>
-    <w:lsdException w:name="List Table 4" w:uiPriority="49"/>
-    <w:lsdException w:name="List Table 5 Dark" w:uiPriority="50"/>
-    <w:lsdException w:name="List Table 6 Colorful" w:uiPriority="51"/>
-    <w:lsdException w:name="List Table 7 Colorful" w:uiPriority="52"/>
-    <w:lsdException w:name="List Table 1 Light Accent 1" w:uiPriority="46"/>
-    <w:lsdException w:name="List Table 2 Accent 1" w:uiPriority="47"/>
-    <w:lsdException w:name="List Table 3 Accent 1" w:uiPriority="48"/>
-    <w:lsdException w:name="List Table 4 Accent 1" w:uiPriority="49"/>
-    <w:lsdException w:name="List Table 5 Dark Accent 1" w:uiPriority="50"/>
-    <w:lsdException w:name="List Table 6 Colorful Accent 1" w:uiPriority="51"/>
-    <w:lsdException w:name="List Table 7 Colorful Accent 1" w:uiPriority="52"/>
-    <w:lsdException w:name="List Table 1 Light Accent 2" w:uiPriority="46"/>
-    <w:lsdException w:name="List Table 2 Accent 2" w:uiPriority="47"/>
-    <w:lsdException w:name="List Table 3 Accent 2" w:uiPriority="48"/>
-    <w:lsdException w:name="List Table 4 Accent 2" w:uiPriority="49"/>
-    <w:lsdException w:name="List Table 5 Dark Accent 2" w:uiPriority="50"/>
-    <w:lsdException w:name="List Table 6 Colorful Accent 2" w:uiPriority="51"/>
-    <w:lsdException w:name="List Table 7 Colorful Accent 2" w:uiPriority="52"/>
-    <w:lsdException w:name="List Table 1 Light Accent 3" w:uiPriority="46"/>
-    <w:lsdException w:name="List Table 2 Accent 3" w:uiPriority="47"/>
-    <w:lsdException w:name="List Table 3 Accent 3" w:uiPriority="48"/>
-    <w:lsdException w:name="List Table 4 Accent 3" w:uiPriority="49"/>
-    <w:lsdException w:name="List Table 5 Dark Accent 3" w:uiPriority="50"/>
-    <w:lsdException w:name="List Table 6 Colorful Accent 3" w:uiPriority="51"/>
-    <w:lsdException w:name="List Table 7 Colorful Accent 3" w:uiPriority="52"/>
-    <w:lsdException w:name="List Table 1 Light Accent 4" w:uiPriority="46"/>
-    <w:lsdException w:name="List Table 2 Accent 4" w:uiPriority="47"/>
-    <w:lsdException w:name="List Table 3 Accent 4" w:uiPriority="48"/>
-    <w:lsdException w:name="List Table 4 Accent 4" w:uiPriority="49"/>
-    <w:lsdException w:name="List Table 5 Dark Accent 4" w:uiPriority="50"/>
-    <w:lsdException w:name="List Table 6 Colorful Accent 4" w:uiPriority="51"/>
-    <w:lsdException w:name="List Table 7 Colorful Accent 4" w:uiPriority="52"/>
-    <w:lsdException w:name="List Table 1 Light Accent 5" w:uiPriority="46"/>
-    <w:lsdException w:name="List Table 2 Accent 5" w:uiPriority="47"/>
-    <w:lsdException w:name="List Table 3 Accent 5" w:uiPriority="48"/>
-    <w:lsdException w:name="List Table 4 Accent 5" w:uiPriority="49"/>
-    <w:lsdException w:name="List Table 5 Dark Accent 5" w:uiPriority="50"/>
-    <w:lsdException w:name="List Table 6 Colorful Accent 5" w:uiPriority="51"/>
-    <w:lsdException w:name="List Table 7 Colorful Accent 5" w:uiPriority="52"/>
-    <w:lsdException w:name="List Table 1 Light Accent 6" w:uiPriority="46"/>
-    <w:lsdException w:name="List Table 2 Accent 6" w:uiPriority="47"/>
-    <w:lsdException w:name="List Table 3 Accent 6" w:uiPriority="48"/>
-    <w:lsdException w:name="List Table 4 Accent 6" w:uiPriority="49"/>
-    <w:lsdException w:name="List Table 5 Dark Accent 6" w:uiPriority="50"/>
-    <w:lsdException w:name="List Table 6 Colorful Accent 6" w:uiPriority="51"/>
-    <w:lsdException w:name="List Table 7 Colorful Accent 6" w:uiPriority="52"/>
-    <w:lsdException w:name="Mention" w:semiHidden="1" w:unhideWhenUsed="1"/>
-    <w:lsdException w:name="Smart Hyperlink" w:semiHidden="1" w:unhideWhenUsed="1"/>
-    <w:lsdException w:name="Hashtag" w:semiHidden="1" w:unhideWhenUsed="1"/>
-    <w:lsdException w:name="Unresolved Mention" w:semiHidden="1" w:unhideWhenUsed="1"/>
-    <w:lsdException w:name="Smart Link" w:semiHidden="1" w:unhideWhenUsed="1"/>
-  </w:latentStyles>
-  <w:style w:type="paragraph" w:default="1" w:styleId="Normal">
-    <w:name w:val="Normal"/>
+  <w:style w:type="paragraph" w:styleId="Paragraphedeliste">
+    <w:name w:val="List Paragraph"/>
+    <w:basedOn w:val="Normal"/>
+    <w:uiPriority w:val="34"/>
+    <w:unhideWhenUsed/>
     <w:qFormat/>
-  </w:style>
-  <w:style w:type="character" w:default="1" w:styleId="Policepardfaut">
-    <w:name w:val="Default Paragraph Font"/>
-    <w:uiPriority w:val="1"/>
-    <w:semiHidden/>
-    <w:unhideWhenUsed/>
-  </w:style>
-  <w:style w:type="table" w:default="1" w:styleId="TableauNormal">
-    <w:name w:val="Normal Table"/>
-    <w:uiPriority w:val="99"/>
-    <w:semiHidden/>
-    <w:unhideWhenUsed/>
-    <w:tblPr>
-      <w:tblInd w:w="0" w:type="dxa"/>
-      <w:tblCellMar>
-        <w:top w:w="0" w:type="dxa"/>
-        <w:left w:w="108" w:type="dxa"/>
-        <w:bottom w:w="0" w:type="dxa"/>
-        <w:right w:w="108" w:type="dxa"/>
-      </w:tblCellMar>
-    </w:tblPr>
-  </w:style>
-  <w:style w:type="numbering" w:default="1" w:styleId="Aucuneliste">
-    <w:name w:val="No List"/>
-    <w:uiPriority w:val="99"/>
-    <w:semiHidden/>
-    <w:unhideWhenUsed/>
-  </w:style>
-  <w:style w:type="paragraph" w:customStyle="1" w:styleId="A07A89C4361B4E53AD7E8D5DA1680F2D">
-    <w:name w:val="A07A89C4361B4E53AD7E8D5DA1680F2D"/>
-  </w:style>
-  <w:style w:type="paragraph" w:customStyle="1" w:styleId="525BA5C036EA41EEBE6C9F85391514BF">
-    <w:name w:val="525BA5C036EA41EEBE6C9F85391514BF"/>
-  </w:style>
-  <w:style w:type="paragraph" w:customStyle="1" w:styleId="9FC166CA16074B1D883F68C3A920025E">
-    <w:name w:val="9FC166CA16074B1D883F68C3A920025E"/>
-  </w:style>
-  <w:style w:type="paragraph" w:customStyle="1" w:styleId="52D7DA897E0742C18853C816A6AF9AA4">
-    <w:name w:val="52D7DA897E0742C18853C816A6AF9AA4"/>
-  </w:style>
-  <w:style w:type="paragraph" w:customStyle="1" w:styleId="842AEA667F6C4020AA06F2E73917F8FC">
-    <w:name w:val="842AEA667F6C4020AA06F2E73917F8FC"/>
-  </w:style>
-  <w:style w:type="paragraph" w:customStyle="1" w:styleId="93EE1CC2958B437E8DCDA5FB1B97E333">
-    <w:name w:val="93EE1CC2958B437E8DCDA5FB1B97E333"/>
-  </w:style>
-  <w:style w:type="paragraph" w:customStyle="1" w:styleId="35A9C49CBD3E4D5A9A199DB9A3B957E7">
-    <w:name w:val="35A9C49CBD3E4D5A9A199DB9A3B957E7"/>
-    <w:rsid w:val="00541D9F"/>
-  </w:style>
-  <w:style w:type="paragraph" w:customStyle="1" w:styleId="A757AF9EA39D4F448BED8962137B70CD">
-    <w:name w:val="A757AF9EA39D4F448BED8962137B70CD"/>
-    <w:rsid w:val="00541D9F"/>
-  </w:style>
-  <w:style w:type="paragraph" w:customStyle="1" w:styleId="8B88A2B1F81845E9857FADA11F9F8C61">
-    <w:name w:val="8B88A2B1F81845E9857FADA11F9F8C61"/>
-    <w:rsid w:val="00541D9F"/>
-  </w:style>
-  <w:style w:type="paragraph" w:customStyle="1" w:styleId="0937E9A033784248AD850358633C3735">
-    <w:name w:val="0937E9A033784248AD850358633C3735"/>
-    <w:rsid w:val="00541D9F"/>
-  </w:style>
-  <w:style w:type="paragraph" w:customStyle="1" w:styleId="39C07E59239F48ECB1D1470140D4C47E">
-    <w:name w:val="39C07E59239F48ECB1D1470140D4C47E"/>
-    <w:rsid w:val="00541D9F"/>
+    <w:rsid w:val="00FD0465"/>
+    <w:pPr>
+      <w:ind w:left="720"/>
+      <w:contextualSpacing/>
+    </w:pPr>
   </w:style>
 </w:styles>
-</file>
-
-<file path=word/glossary/webSettings.xml><?xml version="1.0" encoding="utf-8"?>
-<w:webSettings xmlns:mc="http://schemas.openxmlformats.org/markup-compatibility/2006" xmlns:r="http://schemas.openxmlformats.org/officeDocument/2006/relationships" xmlns:w="http://schemas.openxmlformats.org/wordprocessingml/2006/main" xmlns:w14="http://schemas.microsoft.com/office/word/2010/wordml" xmlns:w15="http://schemas.microsoft.com/office/word/2012/wordml" xmlns:w16cid="http://schemas.microsoft.com/office/word/2016/wordml/cid" xmlns:w16se="http://schemas.microsoft.com/office/word/2015/wordml/symex" mc:Ignorable="w14 w15 w16se w16cid">
-  <w:optimizeForBrowser/>
-  <w:allowPNG/>
-</w:webSettings>
 </file>
 
 <file path=word/theme/theme1.xml><?xml version="1.0" encoding="utf-8"?>
@@ -4341,6 +3893,21 @@
 </file>
 
 <file path=customXml/item1.xml><?xml version="1.0" encoding="utf-8"?>
+<p:properties xmlns:p="http://schemas.microsoft.com/office/2006/metadata/properties" xmlns:xsi="http://www.w3.org/2001/XMLSchema-instance" xmlns:pc="http://schemas.microsoft.com/office/infopath/2007/PartnerControls">
+  <documentManagement/>
+</p:properties>
+</file>
+
+<file path=customXml/item2.xml><?xml version="1.0" encoding="utf-8"?>
+<?mso-contentType ?>
+<FormTemplates xmlns="http://schemas.microsoft.com/sharepoint/v3/contenttype/forms">
+  <Display>DocumentLibraryForm</Display>
+  <Edit>DocumentLibraryForm</Edit>
+  <New>DocumentLibraryForm</New>
+</FormTemplates>
+</file>
+
+<file path=customXml/item3.xml><?xml version="1.0" encoding="utf-8"?>
 <ct:contentTypeSchema xmlns:ct="http://schemas.microsoft.com/office/2006/metadata/contentType" xmlns:ma="http://schemas.microsoft.com/office/2006/metadata/properties/metaAttributes" ct:_="" ma:_="" ma:contentTypeName="Document" ma:contentTypeID="0x0101003540CA98CA67AD4ABAA8A839B479E16E" ma:contentTypeVersion="9" ma:contentTypeDescription="Crée un document." ma:contentTypeScope="" ma:versionID="435a67da43195d18499cfd81fb3019df">
   <xsd:schema xmlns:xsd="http://www.w3.org/2001/XMLSchema" xmlns:xs="http://www.w3.org/2001/XMLSchema" xmlns:p="http://schemas.microsoft.com/office/2006/metadata/properties" xmlns:ns3="d7790d75-aaf4-494e-bd31-2c63d7fe6bc7" xmlns:ns4="8a529908-5355-40c6-932b-3b95a61b5352" targetNamespace="http://schemas.microsoft.com/office/2006/metadata/properties" ma:root="true" ma:fieldsID="86ca5f0555fa1a2c9bb4137d568f67ed" ns3:_="" ns4:_="">
     <xsd:import namespace="d7790d75-aaf4-494e-bd31-2c63d7fe6bc7"/>
@@ -4535,22 +4102,24 @@
 </ct:contentTypeSchema>
 </file>
 
-<file path=customXml/item2.xml><?xml version="1.0" encoding="utf-8"?>
-<?mso-contentType ?>
-<FormTemplates xmlns="http://schemas.microsoft.com/sharepoint/v3/contenttype/forms">
-  <Display>DocumentLibraryForm</Display>
-  <Edit>DocumentLibraryForm</Edit>
-  <New>DocumentLibraryForm</New>
-</FormTemplates>
+<file path=customXml/itemProps1.xml><?xml version="1.0" encoding="utf-8"?>
+<ds:datastoreItem xmlns:ds="http://schemas.openxmlformats.org/officeDocument/2006/customXml" ds:itemID="{9DFB0093-0769-4F6D-9425-2F7DDFFEE4AF}">
+  <ds:schemaRefs>
+    <ds:schemaRef ds:uri="http://schemas.microsoft.com/office/2006/metadata/properties"/>
+    <ds:schemaRef ds:uri="http://schemas.microsoft.com/office/infopath/2007/PartnerControls"/>
+  </ds:schemaRefs>
+</ds:datastoreItem>
 </file>
 
-<file path=customXml/item3.xml><?xml version="1.0" encoding="utf-8"?>
-<p:properties xmlns:p="http://schemas.microsoft.com/office/2006/metadata/properties" xmlns:xsi="http://www.w3.org/2001/XMLSchema-instance" xmlns:pc="http://schemas.microsoft.com/office/infopath/2007/PartnerControls">
-  <documentManagement/>
-</p:properties>
+<file path=customXml/itemProps2.xml><?xml version="1.0" encoding="utf-8"?>
+<ds:datastoreItem xmlns:ds="http://schemas.openxmlformats.org/officeDocument/2006/customXml" ds:itemID="{ABEA3F13-A3D1-426D-AAB9-4D39000B4667}">
+  <ds:schemaRefs>
+    <ds:schemaRef ds:uri="http://schemas.microsoft.com/sharepoint/v3/contenttype/forms"/>
+  </ds:schemaRefs>
+</ds:datastoreItem>
 </file>
 
-<file path=customXml/itemProps1.xml><?xml version="1.0" encoding="utf-8"?>
+<file path=customXml/itemProps3.xml><?xml version="1.0" encoding="utf-8"?>
 <ds:datastoreItem xmlns:ds="http://schemas.openxmlformats.org/officeDocument/2006/customXml" ds:itemID="{F751BD57-187E-46FA-A084-560A958D1EB4}">
   <ds:schemaRefs>
     <ds:schemaRef ds:uri="http://schemas.microsoft.com/office/2006/metadata/contentType"/>
@@ -4567,29 +4136,4 @@
     <ds:schemaRef ds:uri="http://schemas.microsoft.com/internal/obd"/>
   </ds:schemaRefs>
 </ds:datastoreItem>
-</file>
-
-<file path=customXml/itemProps2.xml><?xml version="1.0" encoding="utf-8"?>
-<ds:datastoreItem xmlns:ds="http://schemas.openxmlformats.org/officeDocument/2006/customXml" ds:itemID="{ABEA3F13-A3D1-426D-AAB9-4D39000B4667}">
-  <ds:schemaRefs>
-    <ds:schemaRef ds:uri="http://schemas.microsoft.com/sharepoint/v3/contenttype/forms"/>
-  </ds:schemaRefs>
-</ds:datastoreItem>
-</file>
-
-<file path=customXml/itemProps3.xml><?xml version="1.0" encoding="utf-8"?>
-<ds:datastoreItem xmlns:ds="http://schemas.openxmlformats.org/officeDocument/2006/customXml" ds:itemID="{9DFB0093-0769-4F6D-9425-2F7DDFFEE4AF}">
-  <ds:schemaRefs>
-    <ds:schemaRef ds:uri="http://purl.org/dc/elements/1.1/"/>
-    <ds:schemaRef ds:uri="http://schemas.microsoft.com/office/2006/metadata/properties"/>
-    <ds:schemaRef ds:uri="http://purl.org/dc/terms/"/>
-    <ds:schemaRef ds:uri="8a529908-5355-40c6-932b-3b95a61b5352"/>
-    <ds:schemaRef ds:uri="http://schemas.microsoft.com/office/2006/documentManagement/types"/>
-    <ds:schemaRef ds:uri="http://schemas.microsoft.com/office/infopath/2007/PartnerControls"/>
-    <ds:schemaRef ds:uri="http://schemas.openxmlformats.org/package/2006/metadata/core-properties"/>
-    <ds:schemaRef ds:uri="d7790d75-aaf4-494e-bd31-2c63d7fe6bc7"/>
-    <ds:schemaRef ds:uri="http://www.w3.org/XML/1998/namespace"/>
-    <ds:schemaRef ds:uri="http://purl.org/dc/dcmitype/"/>
-  </ds:schemaRefs>
-</ds:datastoreItem>
 </file>
</xml_diff>